<commit_message>
Created a .txt readme
</commit_message>
<xml_diff>
--- a/README.docx
+++ b/README.docx
@@ -821,8 +821,30 @@
         </w:rPr>
         <w:t>Keys:</w:t>
       </w:r>
-      <w:bookmarkStart w:id="0" w:name="_GoBack"/>
-      <w:bookmarkEnd w:id="0"/>
+      <w:r>
+        <w:rPr>
+          <w:sz w:val="28"/>
+          <w:szCs w:val="28"/>
+        </w:rPr>
+        <w:br/>
+        <w:t xml:space="preserve">(Note: If you toggle Fullscreen, </w:t>
+      </w:r>
+      <w:proofErr w:type="gramStart"/>
+      <w:r>
+        <w:rPr>
+          <w:sz w:val="28"/>
+          <w:szCs w:val="28"/>
+        </w:rPr>
+        <w:t>You</w:t>
+      </w:r>
+      <w:proofErr w:type="gramEnd"/>
+      <w:r>
+        <w:rPr>
+          <w:sz w:val="28"/>
+          <w:szCs w:val="28"/>
+        </w:rPr>
+        <w:t xml:space="preserve"> won’t see any of the Window Title Data)</w:t>
+      </w:r>
     </w:p>
     <w:tbl>
       <w:tblPr>
@@ -3195,6 +3217,15 @@
         </w:rPr>
         <w:t xml:space="preserve">- Hold </w:t>
       </w:r>
+      <w:r>
+        <w:rPr>
+          <w:sz w:val="28"/>
+          <w:szCs w:val="28"/>
+        </w:rPr>
+        <w:t xml:space="preserve">Left </w:t>
+      </w:r>
+      <w:bookmarkStart w:id="0" w:name="_GoBack"/>
+      <w:bookmarkEnd w:id="0"/>
       <w:proofErr w:type="spellStart"/>
       <w:r>
         <w:rPr>

</xml_diff>

<commit_message>
Removed Axe and Eyeball and Put in Two Ships
</commit_message>
<xml_diff>
--- a/README.docx
+++ b/README.docx
@@ -2785,7 +2785,7 @@
           <w:szCs w:val="28"/>
         </w:rPr>
         <w:tab/>
-        <w:t>- Infinite Skybox</w:t>
+        <w:t>- Use Obj2Header to generate a mesh header from a .obj</w:t>
       </w:r>
       <w:r>
         <w:rPr>
@@ -2800,7 +2800,21 @@
           <w:szCs w:val="28"/>
         </w:rPr>
         <w:tab/>
-        <w:t>- Use Obj2Header to generate a mesh header from a .obj</w:t>
+        <w:t>-</w:t>
+      </w:r>
+      <w:r>
+        <w:rPr>
+          <w:sz w:val="28"/>
+          <w:szCs w:val="28"/>
+        </w:rPr>
+        <w:t xml:space="preserve"> </w:t>
+      </w:r>
+      <w:r>
+        <w:rPr>
+          <w:sz w:val="28"/>
+          <w:szCs w:val="28"/>
+        </w:rPr>
+        <w:t>Drawing Indexed Model from file</w:t>
       </w:r>
       <w:r>
         <w:rPr>
@@ -2817,6 +2831,8 @@
         <w:tab/>
         <w:t>- Drawing Procedurally created 3D line mesh</w:t>
       </w:r>
+      <w:bookmarkStart w:id="0" w:name="_GoBack"/>
+      <w:bookmarkEnd w:id="0"/>
       <w:r>
         <w:rPr>
           <w:sz w:val="28"/>
@@ -2830,21 +2846,7 @@
           <w:szCs w:val="28"/>
         </w:rPr>
         <w:tab/>
-        <w:t>-</w:t>
-      </w:r>
-      <w:r>
-        <w:rPr>
-          <w:sz w:val="28"/>
-          <w:szCs w:val="28"/>
-        </w:rPr>
-        <w:t xml:space="preserve"> </w:t>
-      </w:r>
-      <w:r>
-        <w:rPr>
-          <w:sz w:val="28"/>
-          <w:szCs w:val="28"/>
-        </w:rPr>
-        <w:t>Drawing Indexed Model from file</w:t>
+        <w:t>- Infinite Skybox</w:t>
       </w:r>
     </w:p>
     <w:p>
@@ -2953,13 +2955,6 @@
           <w:szCs w:val="28"/>
         </w:rPr>
         <w:tab/>
-      </w:r>
-      <w:r>
-        <w:rPr>
-          <w:b/>
-          <w:sz w:val="28"/>
-          <w:szCs w:val="28"/>
-        </w:rPr>
         <w:t xml:space="preserve">  </w:t>
       </w:r>
       <w:r>
@@ -3147,20 +3142,7 @@
           <w:szCs w:val="28"/>
         </w:rPr>
         <w:tab/>
-      </w:r>
-      <w:r>
-        <w:rPr>
-          <w:sz w:val="28"/>
-          <w:szCs w:val="28"/>
-        </w:rPr>
-        <w:t>*</w:t>
-      </w:r>
-      <w:r>
-        <w:rPr>
-          <w:sz w:val="28"/>
-          <w:szCs w:val="28"/>
-        </w:rPr>
-        <w:t xml:space="preserve"> Toggle Infinite Perspective Off with F1 (Far </w:t>
+        <w:t xml:space="preserve">* Toggle Infinite Perspective Off with F1 (Far </w:t>
       </w:r>
       <w:proofErr w:type="gramStart"/>
       <w:r>
@@ -3224,8 +3206,6 @@
         </w:rPr>
         <w:t xml:space="preserve">Left </w:t>
       </w:r>
-      <w:bookmarkStart w:id="0" w:name="_GoBack"/>
-      <w:bookmarkEnd w:id="0"/>
       <w:proofErr w:type="spellStart"/>
       <w:r>
         <w:rPr>

</xml_diff>

<commit_message>
Submission for Milestone I, Got a flag waving
</commit_message>
<xml_diff>
--- a/README.docx
+++ b/README.docx
@@ -2473,8 +2473,8 @@
               </w:rPr>
               <w:drawing>
                 <wp:inline distT="0" distB="0" distL="0" distR="0" wp14:anchorId="26287BCA" wp14:editId="7A21C9DF">
-                  <wp:extent cx="720984" cy="428625"/>
-                  <wp:effectExtent l="0" t="0" r="3175" b="0"/>
+                  <wp:extent cx="702827" cy="417830"/>
+                  <wp:effectExtent l="0" t="0" r="2540" b="1270"/>
                   <wp:docPr id="20" name="Picture 20" descr="C:\Users\Tiny\AppData\Local\Microsoft\Windows\INetCache\Content.MSO\4C675CA1.tmp"/>
                   <wp:cNvGraphicFramePr>
                     <a:graphicFrameLocks xmlns:a="http://schemas.openxmlformats.org/drawingml/2006/main" noChangeAspect="1"/>
@@ -2504,7 +2504,7 @@
                         <pic:spPr bwMode="auto">
                           <a:xfrm>
                             <a:off x="0" y="0"/>
-                            <a:ext cx="860486" cy="511559"/>
+                            <a:ext cx="845249" cy="502500"/>
                           </a:xfrm>
                           <a:prstGeom prst="rect">
                             <a:avLst/>
@@ -2627,8 +2627,8 @@
               </w:rPr>
               <w:drawing>
                 <wp:inline distT="0" distB="0" distL="0" distR="0" wp14:anchorId="0FED58EA" wp14:editId="1F78C0E8">
-                  <wp:extent cx="450156" cy="428625"/>
-                  <wp:effectExtent l="0" t="0" r="7620" b="0"/>
+                  <wp:extent cx="447675" cy="426262"/>
+                  <wp:effectExtent l="0" t="0" r="0" b="0"/>
                   <wp:docPr id="30" name="Picture 30" descr="C:\Users\Tiny\AppData\Local\Microsoft\Windows\INetCache\Content.MSO\80849F8A.tmp"/>
                   <wp:cNvGraphicFramePr>
                     <a:graphicFrameLocks xmlns:a="http://schemas.openxmlformats.org/drawingml/2006/main" noChangeAspect="1"/>
@@ -2658,7 +2658,7 @@
                         <pic:spPr bwMode="auto">
                           <a:xfrm>
                             <a:off x="0" y="0"/>
-                            <a:ext cx="632308" cy="602065"/>
+                            <a:ext cx="634139" cy="603807"/>
                           </a:xfrm>
                           <a:prstGeom prst="rect">
                             <a:avLst/>
@@ -2685,6 +2685,171 @@
           </w:p>
         </w:tc>
       </w:tr>
+      <w:tr>
+        <w:tc>
+          <w:tcPr>
+            <w:tcW w:w="2337" w:type="dxa"/>
+          </w:tcPr>
+          <w:p>
+            <w:pPr>
+              <w:jc w:val="center"/>
+              <w:rPr>
+                <w:sz w:val="28"/>
+                <w:szCs w:val="28"/>
+              </w:rPr>
+            </w:pPr>
+          </w:p>
+        </w:tc>
+        <w:tc>
+          <w:tcPr>
+            <w:tcW w:w="2337" w:type="dxa"/>
+          </w:tcPr>
+          <w:p>
+            <w:pPr>
+              <w:jc w:val="center"/>
+              <w:rPr>
+                <w:noProof/>
+                <w:sz w:val="28"/>
+                <w:szCs w:val="28"/>
+              </w:rPr>
+            </w:pPr>
+          </w:p>
+        </w:tc>
+        <w:tc>
+          <w:tcPr>
+            <w:tcW w:w="2338" w:type="dxa"/>
+          </w:tcPr>
+          <w:p>
+            <w:pPr>
+              <w:jc w:val="center"/>
+              <w:rPr>
+                <w:sz w:val="28"/>
+                <w:szCs w:val="28"/>
+              </w:rPr>
+            </w:pPr>
+          </w:p>
+        </w:tc>
+        <w:tc>
+          <w:tcPr>
+            <w:tcW w:w="2338" w:type="dxa"/>
+          </w:tcPr>
+          <w:p>
+            <w:pPr>
+              <w:jc w:val="center"/>
+              <w:rPr>
+                <w:noProof/>
+                <w:sz w:val="28"/>
+                <w:szCs w:val="28"/>
+              </w:rPr>
+            </w:pPr>
+          </w:p>
+        </w:tc>
+      </w:tr>
+      <w:tr>
+        <w:tc>
+          <w:tcPr>
+            <w:tcW w:w="2337" w:type="dxa"/>
+          </w:tcPr>
+          <w:p>
+            <w:pPr>
+              <w:jc w:val="center"/>
+              <w:rPr>
+                <w:sz w:val="28"/>
+                <w:szCs w:val="28"/>
+              </w:rPr>
+            </w:pPr>
+            <w:r>
+              <w:rPr>
+                <w:sz w:val="28"/>
+                <w:szCs w:val="28"/>
+              </w:rPr>
+              <w:t>Attenuation Increase</w:t>
+            </w:r>
+          </w:p>
+        </w:tc>
+        <w:tc>
+          <w:tcPr>
+            <w:tcW w:w="2337" w:type="dxa"/>
+          </w:tcPr>
+          <w:p>
+            <w:pPr>
+              <w:tabs>
+                <w:tab w:val="left" w:pos="645"/>
+                <w:tab w:val="center" w:pos="1060"/>
+              </w:tabs>
+              <w:jc w:val="center"/>
+              <w:rPr>
+                <w:noProof/>
+                <w:sz w:val="28"/>
+                <w:szCs w:val="28"/>
+              </w:rPr>
+            </w:pPr>
+            <w:r>
+              <w:rPr>
+                <w:noProof/>
+                <w:sz w:val="28"/>
+                <w:szCs w:val="28"/>
+              </w:rPr>
+              <w:t>Numpad</w:t>
+            </w:r>
+            <w:r>
+              <w:rPr>
+                <w:noProof/>
+                <w:sz w:val="28"/>
+                <w:szCs w:val="28"/>
+              </w:rPr>
+              <w:tab/>
+              <w:t>+</w:t>
+            </w:r>
+          </w:p>
+        </w:tc>
+        <w:tc>
+          <w:tcPr>
+            <w:tcW w:w="2338" w:type="dxa"/>
+          </w:tcPr>
+          <w:p>
+            <w:pPr>
+              <w:jc w:val="center"/>
+              <w:rPr>
+                <w:sz w:val="28"/>
+                <w:szCs w:val="28"/>
+              </w:rPr>
+            </w:pPr>
+            <w:r>
+              <w:rPr>
+                <w:sz w:val="28"/>
+                <w:szCs w:val="28"/>
+              </w:rPr>
+              <w:t>Attenuation Decrease</w:t>
+            </w:r>
+          </w:p>
+        </w:tc>
+        <w:tc>
+          <w:tcPr>
+            <w:tcW w:w="2338" w:type="dxa"/>
+          </w:tcPr>
+          <w:p>
+            <w:pPr>
+              <w:jc w:val="center"/>
+              <w:rPr>
+                <w:noProof/>
+                <w:sz w:val="28"/>
+                <w:szCs w:val="28"/>
+              </w:rPr>
+            </w:pPr>
+            <w:r>
+              <w:rPr>
+                <w:noProof/>
+                <w:sz w:val="28"/>
+                <w:szCs w:val="28"/>
+              </w:rPr>
+              <w:t>Numpad-</w:t>
+            </w:r>
+            <w:bookmarkStart w:id="0" w:name="_GoBack"/>
+            <w:bookmarkEnd w:id="0"/>
+          </w:p>
+        </w:tc>
+      </w:tr>
     </w:tbl>
     <w:p>
       <w:pPr>
@@ -2746,479 +2911,1029 @@
     <w:p>
       <w:pPr>
         <w:rPr>
-          <w:sz w:val="28"/>
-          <w:szCs w:val="28"/>
+          <w:sz w:val="24"/>
+          <w:szCs w:val="24"/>
         </w:rPr>
       </w:pPr>
       <w:r>
         <w:rPr>
-          <w:sz w:val="28"/>
-          <w:szCs w:val="28"/>
-        </w:rPr>
-        <w:t>When started, you should see:</w:t>
-      </w:r>
-      <w:r>
-        <w:rPr>
-          <w:sz w:val="28"/>
-          <w:szCs w:val="28"/>
+          <w:b/>
+          <w:sz w:val="24"/>
+          <w:szCs w:val="24"/>
+        </w:rPr>
+        <w:t>Applying functional directional light to complex mesh</w:t>
+      </w:r>
+      <w:r>
+        <w:rPr>
+          <w:b/>
+          <w:sz w:val="24"/>
+          <w:szCs w:val="24"/>
+        </w:rPr>
+        <w:t xml:space="preserve"> (4)</w:t>
+      </w:r>
+      <w:r>
+        <w:rPr>
+          <w:b/>
+          <w:sz w:val="24"/>
+          <w:szCs w:val="24"/>
         </w:rPr>
         <w:br/>
-      </w:r>
-      <w:r>
-        <w:rPr>
-          <w:sz w:val="28"/>
-          <w:szCs w:val="28"/>
+        <w:t>Applying functional point light to complex mesh</w:t>
+      </w:r>
+      <w:r>
+        <w:rPr>
+          <w:b/>
+          <w:sz w:val="24"/>
+          <w:szCs w:val="24"/>
+        </w:rPr>
+        <w:t xml:space="preserve"> (4)</w:t>
+      </w:r>
+      <w:r>
+        <w:rPr>
+          <w:b/>
+          <w:sz w:val="24"/>
+          <w:szCs w:val="24"/>
+        </w:rPr>
+        <w:br/>
+        <w:t>Combining 2 functional lights on the same drawn geometry</w:t>
+      </w:r>
+      <w:r>
+        <w:rPr>
+          <w:b/>
+          <w:sz w:val="24"/>
+          <w:szCs w:val="24"/>
+        </w:rPr>
+        <w:t xml:space="preserve"> (2)</w:t>
+      </w:r>
+      <w:r>
+        <w:rPr>
+          <w:b/>
+          <w:sz w:val="24"/>
+          <w:szCs w:val="24"/>
+        </w:rPr>
+        <w:br/>
+      </w:r>
+      <w:r>
+        <w:rPr>
+          <w:b/>
+          <w:sz w:val="24"/>
+          <w:szCs w:val="24"/>
         </w:rPr>
         <w:tab/>
-        <w:t>- Applying Applicable Color Map</w:t>
-      </w:r>
-      <w:r>
-        <w:rPr>
-          <w:sz w:val="28"/>
-          <w:szCs w:val="28"/>
+      </w:r>
+      <w:r>
+        <w:rPr>
+          <w:sz w:val="24"/>
+          <w:szCs w:val="24"/>
+        </w:rPr>
+        <w:t xml:space="preserve">- </w:t>
+      </w:r>
+      <w:r>
+        <w:rPr>
+          <w:sz w:val="24"/>
+          <w:szCs w:val="24"/>
+        </w:rPr>
+        <w:t>The Green light is the directional light.</w:t>
+      </w:r>
+      <w:r>
+        <w:rPr>
+          <w:sz w:val="24"/>
+          <w:szCs w:val="24"/>
         </w:rPr>
         <w:br/>
       </w:r>
       <w:r>
         <w:rPr>
-          <w:sz w:val="28"/>
-          <w:szCs w:val="28"/>
+          <w:b/>
+          <w:sz w:val="24"/>
+          <w:szCs w:val="24"/>
         </w:rPr>
         <w:tab/>
-        <w:t>- Use Obj2Header to generate a mesh header from a .obj</w:t>
-      </w:r>
-      <w:r>
-        <w:rPr>
-          <w:sz w:val="28"/>
-          <w:szCs w:val="28"/>
+      </w:r>
+      <w:r>
+        <w:rPr>
+          <w:sz w:val="24"/>
+          <w:szCs w:val="24"/>
+        </w:rPr>
+        <w:t>- The Red Light is the spot light</w:t>
+      </w:r>
+      <w:r>
+        <w:rPr>
+          <w:sz w:val="24"/>
+          <w:szCs w:val="24"/>
         </w:rPr>
         <w:br/>
       </w:r>
       <w:r>
         <w:rPr>
-          <w:sz w:val="28"/>
-          <w:szCs w:val="28"/>
+          <w:b/>
+          <w:sz w:val="24"/>
+          <w:szCs w:val="24"/>
         </w:rPr>
         <w:tab/>
-        <w:t>-</w:t>
-      </w:r>
-      <w:r>
-        <w:rPr>
-          <w:sz w:val="28"/>
-          <w:szCs w:val="28"/>
-        </w:rPr>
-        <w:t xml:space="preserve"> </w:t>
-      </w:r>
-      <w:r>
-        <w:rPr>
-          <w:sz w:val="28"/>
-          <w:szCs w:val="28"/>
-        </w:rPr>
-        <w:t>Drawing Indexed Model from file</w:t>
-      </w:r>
-      <w:r>
-        <w:rPr>
-          <w:sz w:val="28"/>
-          <w:szCs w:val="28"/>
-        </w:rPr>
-        <w:br/>
-      </w:r>
-      <w:r>
-        <w:rPr>
-          <w:sz w:val="28"/>
-          <w:szCs w:val="28"/>
-        </w:rPr>
-        <w:tab/>
-        <w:t>- Drawing Procedurally created 3D line mesh</w:t>
-      </w:r>
-      <w:bookmarkStart w:id="0" w:name="_GoBack"/>
-      <w:bookmarkEnd w:id="0"/>
-      <w:r>
-        <w:rPr>
-          <w:sz w:val="28"/>
-          <w:szCs w:val="28"/>
-        </w:rPr>
-        <w:br/>
-      </w:r>
-      <w:r>
-        <w:rPr>
-          <w:sz w:val="28"/>
-          <w:szCs w:val="28"/>
-        </w:rPr>
-        <w:tab/>
-        <w:t>- Infinite Skybox</w:t>
+      </w:r>
+      <w:r>
+        <w:rPr>
+          <w:sz w:val="24"/>
+          <w:szCs w:val="24"/>
+        </w:rPr>
+        <w:t xml:space="preserve">- </w:t>
+      </w:r>
+      <w:r>
+        <w:rPr>
+          <w:sz w:val="24"/>
+          <w:szCs w:val="24"/>
+        </w:rPr>
+        <w:t xml:space="preserve">The Floor’s </w:t>
+      </w:r>
+      <w:proofErr w:type="spellStart"/>
+      <w:r>
+        <w:rPr>
+          <w:sz w:val="24"/>
+          <w:szCs w:val="24"/>
+        </w:rPr>
+        <w:t>Normals</w:t>
+      </w:r>
+      <w:proofErr w:type="spellEnd"/>
+      <w:r>
+        <w:rPr>
+          <w:sz w:val="24"/>
+          <w:szCs w:val="24"/>
+        </w:rPr>
+        <w:t xml:space="preserve"> is (0,1,0) and the lights should apply to the ships too.</w:t>
       </w:r>
     </w:p>
     <w:p>
       <w:pPr>
         <w:rPr>
-          <w:sz w:val="28"/>
-          <w:szCs w:val="28"/>
+          <w:sz w:val="24"/>
+          <w:szCs w:val="24"/>
         </w:rPr>
       </w:pPr>
       <w:r>
         <w:rPr>
           <w:b/>
-          <w:sz w:val="28"/>
-          <w:szCs w:val="28"/>
-        </w:rPr>
-        <w:t>Applying functional directional light to complex mesh</w:t>
-      </w:r>
-      <w:r>
-        <w:rPr>
-          <w:b/>
-          <w:sz w:val="28"/>
-          <w:szCs w:val="28"/>
+          <w:sz w:val="24"/>
+          <w:szCs w:val="24"/>
+        </w:rPr>
+        <w:t>Demonstrates dynamic change in position of point light.</w:t>
+      </w:r>
+      <w:r>
+        <w:rPr>
+          <w:b/>
+          <w:sz w:val="24"/>
+          <w:szCs w:val="24"/>
+        </w:rPr>
+        <w:t xml:space="preserve"> (1)</w:t>
+      </w:r>
+      <w:r>
+        <w:rPr>
+          <w:sz w:val="24"/>
+          <w:szCs w:val="24"/>
         </w:rPr>
         <w:br/>
       </w:r>
       <w:r>
         <w:rPr>
           <w:b/>
-          <w:sz w:val="28"/>
-          <w:szCs w:val="28"/>
+          <w:sz w:val="24"/>
+          <w:szCs w:val="24"/>
         </w:rPr>
         <w:tab/>
       </w:r>
       <w:r>
         <w:rPr>
-          <w:sz w:val="28"/>
-          <w:szCs w:val="28"/>
-        </w:rPr>
-        <w:t>- Press T to teleport to a planet (Mercury is Default)</w:t>
+          <w:sz w:val="24"/>
+          <w:szCs w:val="24"/>
+        </w:rPr>
+        <w:t>-</w:t>
+      </w:r>
+      <w:r>
+        <w:rPr>
+          <w:sz w:val="24"/>
+          <w:szCs w:val="24"/>
+        </w:rPr>
+        <w:t xml:space="preserve"> The Spotlight should be rotating</w:t>
+      </w:r>
+      <w:r>
+        <w:rPr>
+          <w:sz w:val="24"/>
+          <w:szCs w:val="24"/>
+        </w:rPr>
+        <w:t xml:space="preserve"> around (0,0,0)</w:t>
       </w:r>
     </w:p>
     <w:p>
       <w:pPr>
         <w:rPr>
-          <w:sz w:val="28"/>
-          <w:szCs w:val="28"/>
+          <w:sz w:val="24"/>
+          <w:szCs w:val="24"/>
         </w:rPr>
       </w:pPr>
       <w:r>
         <w:rPr>
           <w:b/>
-          <w:sz w:val="28"/>
-          <w:szCs w:val="28"/>
-        </w:rPr>
-        <w:t>MSAA applied to rasterized geometry</w:t>
-      </w:r>
-      <w:r>
-        <w:rPr>
-          <w:sz w:val="28"/>
-          <w:szCs w:val="28"/>
+          <w:sz w:val="24"/>
+          <w:szCs w:val="24"/>
+        </w:rPr>
+        <w:t>Applying applicable color map texturing to drawn geometry</w:t>
+      </w:r>
+      <w:r>
+        <w:rPr>
+          <w:b/>
+          <w:sz w:val="24"/>
+          <w:szCs w:val="24"/>
+        </w:rPr>
+        <w:t xml:space="preserve"> (4)</w:t>
+      </w:r>
+      <w:r>
+        <w:rPr>
+          <w:b/>
+          <w:sz w:val="24"/>
+          <w:szCs w:val="24"/>
         </w:rPr>
         <w:br/>
       </w:r>
       <w:r>
         <w:rPr>
           <w:b/>
-          <w:sz w:val="28"/>
-          <w:szCs w:val="28"/>
+          <w:sz w:val="24"/>
+          <w:szCs w:val="24"/>
         </w:rPr>
         <w:tab/>
       </w:r>
       <w:r>
         <w:rPr>
-          <w:sz w:val="28"/>
-          <w:szCs w:val="28"/>
-        </w:rPr>
-        <w:t xml:space="preserve">- It should be applied to all </w:t>
-      </w:r>
-      <w:r>
-        <w:rPr>
-          <w:sz w:val="28"/>
-          <w:szCs w:val="28"/>
-        </w:rPr>
-        <w:t>Geometry</w:t>
-      </w:r>
-      <w:r>
-        <w:rPr>
-          <w:sz w:val="28"/>
-          <w:szCs w:val="28"/>
-        </w:rPr>
-        <w:t xml:space="preserve">, as I force it to use the supported </w:t>
-      </w:r>
-      <w:r>
-        <w:rPr>
-          <w:b/>
-          <w:sz w:val="28"/>
-          <w:szCs w:val="28"/>
-        </w:rPr>
-        <w:tab/>
-      </w:r>
-      <w:proofErr w:type="gramStart"/>
-      <w:r>
-        <w:rPr>
-          <w:b/>
-          <w:sz w:val="28"/>
-          <w:szCs w:val="28"/>
-        </w:rPr>
-        <w:tab/>
-        <w:t xml:space="preserve">  </w:t>
-      </w:r>
-      <w:r>
-        <w:rPr>
-          <w:sz w:val="28"/>
-          <w:szCs w:val="28"/>
-        </w:rPr>
-        <w:t>MSAA</w:t>
-      </w:r>
-      <w:proofErr w:type="gramEnd"/>
-      <w:r>
-        <w:rPr>
-          <w:sz w:val="28"/>
-          <w:szCs w:val="28"/>
-        </w:rPr>
-        <w:t xml:space="preserve"> from device</w:t>
+          <w:sz w:val="24"/>
+          <w:szCs w:val="24"/>
+        </w:rPr>
+        <w:t>- The pyramid and the ships should be textured on start.</w:t>
       </w:r>
     </w:p>
     <w:p>
       <w:pPr>
         <w:rPr>
-          <w:sz w:val="28"/>
-          <w:szCs w:val="28"/>
+          <w:sz w:val="24"/>
+          <w:szCs w:val="24"/>
         </w:rPr>
       </w:pPr>
       <w:r>
         <w:rPr>
           <w:b/>
-          <w:sz w:val="28"/>
-          <w:szCs w:val="28"/>
-        </w:rPr>
-        <w:t xml:space="preserve">Camera Position and aspect ratio are preserved when window is resized or toggled to </w:t>
+          <w:sz w:val="24"/>
+          <w:szCs w:val="24"/>
+        </w:rPr>
+        <w:t>Infinite Skybox</w:t>
+      </w:r>
+      <w:r>
+        <w:rPr>
+          <w:b/>
+          <w:sz w:val="24"/>
+          <w:szCs w:val="24"/>
+        </w:rPr>
+        <w:t xml:space="preserve"> (3)</w:t>
+      </w:r>
+      <w:r>
+        <w:rPr>
+          <w:b/>
+          <w:sz w:val="24"/>
+          <w:szCs w:val="24"/>
+        </w:rPr>
+        <w:br/>
+      </w:r>
+      <w:r>
+        <w:rPr>
+          <w:b/>
+          <w:sz w:val="24"/>
+          <w:szCs w:val="24"/>
+        </w:rPr>
+        <w:tab/>
+      </w:r>
+      <w:r>
+        <w:rPr>
+          <w:sz w:val="24"/>
+          <w:szCs w:val="24"/>
+        </w:rPr>
+        <w:t xml:space="preserve">- </w:t>
+      </w:r>
+      <w:r>
+        <w:rPr>
+          <w:sz w:val="24"/>
+          <w:szCs w:val="24"/>
+        </w:rPr>
+        <w:t>The skybox is the blue-</w:t>
       </w:r>
       <w:proofErr w:type="spellStart"/>
       <w:r>
         <w:rPr>
-          <w:b/>
-          <w:sz w:val="28"/>
-          <w:szCs w:val="28"/>
-        </w:rPr>
-        <w:t>fullscreen</w:t>
+          <w:sz w:val="24"/>
+          <w:szCs w:val="24"/>
+        </w:rPr>
+        <w:t>ish</w:t>
       </w:r>
       <w:proofErr w:type="spellEnd"/>
       <w:r>
         <w:rPr>
-          <w:b/>
-          <w:sz w:val="28"/>
-          <w:szCs w:val="28"/>
-        </w:rPr>
-        <w:br/>
-      </w:r>
-      <w:r>
-        <w:rPr>
-          <w:b/>
-          <w:sz w:val="28"/>
-          <w:szCs w:val="28"/>
-        </w:rPr>
-        <w:tab/>
-      </w:r>
-      <w:r>
-        <w:rPr>
-          <w:sz w:val="28"/>
-          <w:szCs w:val="28"/>
-        </w:rPr>
-        <w:t>-</w:t>
-      </w:r>
-      <w:r>
-        <w:rPr>
-          <w:b/>
-          <w:sz w:val="28"/>
-          <w:szCs w:val="28"/>
-        </w:rPr>
-        <w:t xml:space="preserve"> </w:t>
-      </w:r>
-      <w:r>
-        <w:rPr>
-          <w:sz w:val="28"/>
-          <w:szCs w:val="28"/>
-        </w:rPr>
-        <w:t>Press F11 to turn on Fullscreen</w:t>
+          <w:sz w:val="24"/>
+          <w:szCs w:val="24"/>
+        </w:rPr>
+        <w:t xml:space="preserve"> background with the white stars.</w:t>
       </w:r>
     </w:p>
     <w:p>
       <w:pPr>
         <w:rPr>
-          <w:sz w:val="28"/>
-          <w:szCs w:val="28"/>
+          <w:sz w:val="24"/>
+          <w:szCs w:val="24"/>
         </w:rPr>
       </w:pPr>
       <w:r>
         <w:rPr>
           <w:b/>
-          <w:sz w:val="28"/>
-          <w:szCs w:val="28"/>
-        </w:rPr>
-        <w:t>Manually Adjust Camera Zoom Level / Near- &amp; Far- Planes</w:t>
-      </w:r>
-      <w:r>
-        <w:rPr>
-          <w:sz w:val="28"/>
-          <w:szCs w:val="28"/>
+          <w:sz w:val="24"/>
+          <w:szCs w:val="24"/>
+        </w:rPr>
+        <w:t>Unique Shader that modifies outgoing data based on position, time and a wave</w:t>
+      </w:r>
+      <w:r>
+        <w:rPr>
+          <w:b/>
+          <w:sz w:val="24"/>
+          <w:szCs w:val="24"/>
+        </w:rPr>
+        <w:t xml:space="preserve"> (3)</w:t>
+      </w:r>
+      <w:r>
+        <w:rPr>
+          <w:b/>
+          <w:sz w:val="24"/>
+          <w:szCs w:val="24"/>
         </w:rPr>
         <w:br/>
       </w:r>
       <w:r>
         <w:rPr>
           <w:b/>
-          <w:sz w:val="28"/>
-          <w:szCs w:val="28"/>
+          <w:sz w:val="24"/>
+          <w:szCs w:val="24"/>
         </w:rPr>
         <w:tab/>
       </w:r>
       <w:r>
         <w:rPr>
-          <w:sz w:val="28"/>
-          <w:szCs w:val="28"/>
-        </w:rPr>
-        <w:t xml:space="preserve">- Shift + Z/X Toggles </w:t>
+          <w:sz w:val="24"/>
+          <w:szCs w:val="24"/>
+        </w:rPr>
+        <w:t xml:space="preserve">- </w:t>
+      </w:r>
+      <w:r>
+        <w:rPr>
+          <w:sz w:val="24"/>
+          <w:szCs w:val="24"/>
+        </w:rPr>
+        <w:t xml:space="preserve">The Japanese Flag should demonstrate it. In </w:t>
+      </w:r>
+      <w:proofErr w:type="gramStart"/>
+      <w:r>
+        <w:rPr>
+          <w:sz w:val="24"/>
+          <w:szCs w:val="24"/>
+        </w:rPr>
+        <w:t>“./</w:t>
+      </w:r>
+      <w:proofErr w:type="gramEnd"/>
+      <w:r>
+        <w:rPr>
+          <w:sz w:val="24"/>
+          <w:szCs w:val="24"/>
+        </w:rPr>
+        <w:t xml:space="preserve">shaders/GLSL” there should be a file </w:t>
+      </w:r>
+      <w:r>
+        <w:rPr>
+          <w:b/>
+          <w:sz w:val="24"/>
+          <w:szCs w:val="24"/>
+        </w:rPr>
+        <w:tab/>
+      </w:r>
+      <w:r>
+        <w:rPr>
+          <w:sz w:val="24"/>
+          <w:szCs w:val="24"/>
+        </w:rPr>
+        <w:t>called “</w:t>
       </w:r>
       <w:proofErr w:type="spellStart"/>
       <w:r>
         <w:rPr>
-          <w:sz w:val="28"/>
-          <w:szCs w:val="28"/>
-        </w:rPr>
-        <w:t>Nearplane</w:t>
+          <w:sz w:val="24"/>
+          <w:szCs w:val="24"/>
+        </w:rPr>
+        <w:t>vertFlag.vert</w:t>
       </w:r>
       <w:proofErr w:type="spellEnd"/>
       <w:r>
         <w:rPr>
-          <w:sz w:val="28"/>
-          <w:szCs w:val="28"/>
-        </w:rPr>
-        <w:br/>
-      </w:r>
-      <w:r>
-        <w:rPr>
-          <w:sz w:val="28"/>
-          <w:szCs w:val="28"/>
-        </w:rPr>
-        <w:tab/>
-        <w:t xml:space="preserve">- Ctrl + Z/X Toggles </w:t>
-      </w:r>
-      <w:proofErr w:type="spellStart"/>
-      <w:r>
-        <w:rPr>
-          <w:sz w:val="28"/>
-          <w:szCs w:val="28"/>
-        </w:rPr>
-        <w:t>Farplane</w:t>
-      </w:r>
-      <w:proofErr w:type="spellEnd"/>
-      <w:r>
-        <w:rPr>
-          <w:sz w:val="28"/>
-          <w:szCs w:val="28"/>
-        </w:rPr>
-        <w:t>*</w:t>
-      </w:r>
-      <w:r>
-        <w:rPr>
-          <w:sz w:val="28"/>
-          <w:szCs w:val="28"/>
-        </w:rPr>
-        <w:br/>
-      </w:r>
-      <w:r>
-        <w:rPr>
-          <w:sz w:val="28"/>
-          <w:szCs w:val="28"/>
-        </w:rPr>
-        <w:tab/>
-        <w:t>- Alt + Z/X Toggles Camera Zoom</w:t>
-      </w:r>
-      <w:r>
-        <w:rPr>
-          <w:sz w:val="28"/>
-          <w:szCs w:val="28"/>
-        </w:rPr>
-        <w:br/>
-      </w:r>
-      <w:r>
-        <w:rPr>
-          <w:sz w:val="28"/>
-          <w:szCs w:val="28"/>
-        </w:rPr>
-        <w:tab/>
-        <w:t xml:space="preserve">* Toggle Infinite Perspective Off with F1 (Far </w:t>
-      </w:r>
-      <w:proofErr w:type="gramStart"/>
-      <w:r>
-        <w:rPr>
-          <w:sz w:val="28"/>
-          <w:szCs w:val="28"/>
-        </w:rPr>
-        <w:t>Plane !</w:t>
-      </w:r>
-      <w:proofErr w:type="gramEnd"/>
-      <w:r>
-        <w:rPr>
-          <w:sz w:val="28"/>
-          <w:szCs w:val="28"/>
-        </w:rPr>
-        <w:t>= Inf)</w:t>
+          <w:sz w:val="24"/>
+          <w:szCs w:val="24"/>
+        </w:rPr>
+        <w:t>” with the position, time sent, and sin as sine wave.</w:t>
       </w:r>
     </w:p>
     <w:p>
       <w:pPr>
         <w:rPr>
-          <w:sz w:val="28"/>
-          <w:szCs w:val="28"/>
+          <w:sz w:val="24"/>
+          <w:szCs w:val="24"/>
         </w:rPr>
       </w:pPr>
       <w:r>
         <w:rPr>
           <w:b/>
-          <w:sz w:val="28"/>
-          <w:szCs w:val="28"/>
-        </w:rPr>
+          <w:sz w:val="24"/>
+          <w:szCs w:val="24"/>
+        </w:rPr>
+        <w:t>Use Obj2Header to generate a complex mesh</w:t>
+      </w:r>
+      <w:r>
+        <w:rPr>
+          <w:b/>
+          <w:sz w:val="24"/>
+          <w:szCs w:val="24"/>
+        </w:rPr>
+        <w:t xml:space="preserve"> (3)</w:t>
+      </w:r>
+      <w:r>
+        <w:rPr>
+          <w:b/>
+          <w:sz w:val="24"/>
+          <w:szCs w:val="24"/>
+        </w:rPr>
+        <w:br/>
+      </w:r>
+      <w:r>
+        <w:rPr>
+          <w:b/>
+          <w:sz w:val="24"/>
+          <w:szCs w:val="24"/>
+        </w:rPr>
+        <w:tab/>
+      </w:r>
+      <w:r>
+        <w:rPr>
+          <w:sz w:val="24"/>
+          <w:szCs w:val="24"/>
+        </w:rPr>
+        <w:t xml:space="preserve">- </w:t>
+      </w:r>
+      <w:r>
+        <w:rPr>
+          <w:sz w:val="24"/>
+          <w:szCs w:val="24"/>
+        </w:rPr>
+        <w:t xml:space="preserve">The Ship in the middle should have the “HFILE” </w:t>
+      </w:r>
+      <w:r>
+        <w:rPr>
+          <w:sz w:val="24"/>
+          <w:szCs w:val="24"/>
+        </w:rPr>
+        <w:t>Mesh Drawn.</w:t>
+      </w:r>
+    </w:p>
+    <w:p>
+      <w:pPr>
+        <w:rPr>
+          <w:sz w:val="24"/>
+          <w:szCs w:val="24"/>
+        </w:rPr>
+      </w:pPr>
+      <w:r>
+        <w:rPr>
+          <w:b/>
+          <w:sz w:val="24"/>
+          <w:szCs w:val="24"/>
+        </w:rPr>
+        <w:t xml:space="preserve">Drawing </w:t>
+      </w:r>
+      <w:proofErr w:type="spellStart"/>
+      <w:r>
+        <w:rPr>
+          <w:b/>
+          <w:sz w:val="24"/>
+          <w:szCs w:val="24"/>
+        </w:rPr>
+        <w:t>proceduraly</w:t>
+      </w:r>
+      <w:proofErr w:type="spellEnd"/>
+      <w:r>
+        <w:rPr>
+          <w:b/>
+          <w:sz w:val="24"/>
+          <w:szCs w:val="24"/>
+        </w:rPr>
+        <w:t xml:space="preserve"> created 3D line mesh</w:t>
+      </w:r>
+      <w:r>
+        <w:rPr>
+          <w:b/>
+          <w:sz w:val="24"/>
+          <w:szCs w:val="24"/>
+        </w:rPr>
+        <w:t xml:space="preserve"> (2)</w:t>
+      </w:r>
+      <w:r>
+        <w:rPr>
+          <w:b/>
+          <w:sz w:val="24"/>
+          <w:szCs w:val="24"/>
+        </w:rPr>
+        <w:br/>
+      </w:r>
+      <w:r>
+        <w:rPr>
+          <w:b/>
+          <w:sz w:val="24"/>
+          <w:szCs w:val="24"/>
+        </w:rPr>
+        <w:tab/>
+      </w:r>
+      <w:r>
+        <w:rPr>
+          <w:sz w:val="24"/>
+          <w:szCs w:val="24"/>
+        </w:rPr>
+        <w:t xml:space="preserve">- </w:t>
+      </w:r>
+      <w:r>
+        <w:rPr>
+          <w:sz w:val="24"/>
+          <w:szCs w:val="24"/>
+        </w:rPr>
+        <w:t>The Grid should be seen on start</w:t>
+      </w:r>
+    </w:p>
+    <w:p>
+      <w:pPr>
+        <w:rPr>
+          <w:sz w:val="24"/>
+          <w:szCs w:val="24"/>
+        </w:rPr>
+      </w:pPr>
+      <w:r>
+        <w:rPr>
+          <w:b/>
+          <w:sz w:val="24"/>
+          <w:szCs w:val="24"/>
+        </w:rPr>
+        <w:t>Drawing indexed model loaded from file</w:t>
+      </w:r>
+      <w:r>
+        <w:rPr>
+          <w:b/>
+          <w:sz w:val="24"/>
+          <w:szCs w:val="24"/>
+        </w:rPr>
+        <w:t xml:space="preserve"> (4)</w:t>
+      </w:r>
+      <w:r>
+        <w:rPr>
+          <w:b/>
+          <w:sz w:val="24"/>
+          <w:szCs w:val="24"/>
+        </w:rPr>
+        <w:br/>
+      </w:r>
+      <w:r>
+        <w:rPr>
+          <w:b/>
+          <w:sz w:val="24"/>
+          <w:szCs w:val="24"/>
+        </w:rPr>
+        <w:tab/>
+      </w:r>
+      <w:r>
+        <w:rPr>
+          <w:sz w:val="24"/>
+          <w:szCs w:val="24"/>
+        </w:rPr>
+        <w:t xml:space="preserve">- </w:t>
+      </w:r>
+      <w:r>
+        <w:rPr>
+          <w:sz w:val="24"/>
+          <w:szCs w:val="24"/>
+        </w:rPr>
+        <w:t xml:space="preserve">The Ship on the right side is loaded from FBX loader. Also pressing “T” will </w:t>
+      </w:r>
+      <w:r>
+        <w:rPr>
+          <w:b/>
+          <w:sz w:val="24"/>
+          <w:szCs w:val="24"/>
+        </w:rPr>
+        <w:tab/>
+      </w:r>
+      <w:r>
+        <w:rPr>
+          <w:b/>
+          <w:sz w:val="24"/>
+          <w:szCs w:val="24"/>
+        </w:rPr>
+        <w:tab/>
+      </w:r>
+      <w:r>
+        <w:rPr>
+          <w:b/>
+          <w:sz w:val="24"/>
+          <w:szCs w:val="24"/>
+        </w:rPr>
+        <w:t xml:space="preserve">   </w:t>
+      </w:r>
+      <w:r>
+        <w:rPr>
+          <w:b/>
+          <w:sz w:val="24"/>
+          <w:szCs w:val="24"/>
+        </w:rPr>
+        <w:tab/>
+      </w:r>
+      <w:r>
+        <w:rPr>
+          <w:sz w:val="24"/>
+          <w:szCs w:val="24"/>
+        </w:rPr>
+        <w:t>teleport you to Mercury</w:t>
+      </w:r>
+      <w:r>
+        <w:rPr>
+          <w:sz w:val="24"/>
+          <w:szCs w:val="24"/>
+        </w:rPr>
+        <w:t>, which is also loaded from FBX Loader</w:t>
+      </w:r>
+    </w:p>
+    <w:p>
+      <w:pPr>
+        <w:rPr>
+          <w:sz w:val="24"/>
+          <w:szCs w:val="24"/>
+        </w:rPr>
+      </w:pPr>
+      <w:r>
+        <w:rPr>
+          <w:b/>
+          <w:sz w:val="24"/>
+          <w:szCs w:val="24"/>
+        </w:rPr>
+        <w:t>MSAA applied to rasterized geometry</w:t>
+      </w:r>
+      <w:r>
+        <w:rPr>
+          <w:b/>
+          <w:sz w:val="24"/>
+          <w:szCs w:val="24"/>
+        </w:rPr>
+        <w:t xml:space="preserve"> (2)</w:t>
+      </w:r>
+      <w:r>
+        <w:rPr>
+          <w:sz w:val="24"/>
+          <w:szCs w:val="24"/>
+        </w:rPr>
+        <w:br/>
+      </w:r>
+      <w:r>
+        <w:rPr>
+          <w:b/>
+          <w:sz w:val="24"/>
+          <w:szCs w:val="24"/>
+        </w:rPr>
+        <w:tab/>
+      </w:r>
+      <w:r>
+        <w:rPr>
+          <w:sz w:val="24"/>
+          <w:szCs w:val="24"/>
+        </w:rPr>
+        <w:t xml:space="preserve">- It should be applied to all </w:t>
+      </w:r>
+      <w:r>
+        <w:rPr>
+          <w:sz w:val="24"/>
+          <w:szCs w:val="24"/>
+        </w:rPr>
+        <w:t>Geometry</w:t>
+      </w:r>
+      <w:r>
+        <w:rPr>
+          <w:sz w:val="24"/>
+          <w:szCs w:val="24"/>
+        </w:rPr>
+        <w:t>, as I force it to use the supported</w:t>
+      </w:r>
+      <w:r>
+        <w:rPr>
+          <w:sz w:val="24"/>
+          <w:szCs w:val="24"/>
+        </w:rPr>
+        <w:t xml:space="preserve"> </w:t>
+      </w:r>
+      <w:r>
+        <w:rPr>
+          <w:sz w:val="24"/>
+          <w:szCs w:val="24"/>
+        </w:rPr>
+        <w:t xml:space="preserve">MSAA from </w:t>
+      </w:r>
+      <w:r>
+        <w:rPr>
+          <w:b/>
+          <w:sz w:val="24"/>
+          <w:szCs w:val="24"/>
+        </w:rPr>
+        <w:tab/>
+      </w:r>
+      <w:r>
+        <w:rPr>
+          <w:sz w:val="24"/>
+          <w:szCs w:val="24"/>
+        </w:rPr>
+        <w:t>device</w:t>
+      </w:r>
+    </w:p>
+    <w:p>
+      <w:pPr>
+        <w:rPr>
+          <w:sz w:val="24"/>
+          <w:szCs w:val="24"/>
+        </w:rPr>
+      </w:pPr>
+      <w:r>
+        <w:rPr>
+          <w:b/>
+          <w:sz w:val="24"/>
+          <w:szCs w:val="24"/>
+        </w:rPr>
+        <w:t xml:space="preserve">Camera Position and aspect ratio are preserved when window is resized or toggled to </w:t>
+      </w:r>
+      <w:proofErr w:type="spellStart"/>
+      <w:r>
+        <w:rPr>
+          <w:b/>
+          <w:sz w:val="24"/>
+          <w:szCs w:val="24"/>
+        </w:rPr>
+        <w:t>fullscreen</w:t>
+      </w:r>
+      <w:proofErr w:type="spellEnd"/>
+      <w:r>
+        <w:rPr>
+          <w:b/>
+          <w:sz w:val="24"/>
+          <w:szCs w:val="24"/>
+        </w:rPr>
+        <w:t xml:space="preserve"> (2)</w:t>
+      </w:r>
+      <w:r>
+        <w:rPr>
+          <w:b/>
+          <w:sz w:val="24"/>
+          <w:szCs w:val="24"/>
+        </w:rPr>
+        <w:br/>
+      </w:r>
+      <w:r>
+        <w:rPr>
+          <w:b/>
+          <w:sz w:val="24"/>
+          <w:szCs w:val="24"/>
+        </w:rPr>
+        <w:tab/>
+      </w:r>
+      <w:r>
+        <w:rPr>
+          <w:sz w:val="24"/>
+          <w:szCs w:val="24"/>
+        </w:rPr>
+        <w:t>-</w:t>
+      </w:r>
+      <w:r>
+        <w:rPr>
+          <w:b/>
+          <w:sz w:val="24"/>
+          <w:szCs w:val="24"/>
+        </w:rPr>
+        <w:t xml:space="preserve"> </w:t>
+      </w:r>
+      <w:r>
+        <w:rPr>
+          <w:sz w:val="24"/>
+          <w:szCs w:val="24"/>
+        </w:rPr>
+        <w:t>Press F11 to turn on Fullscreen</w:t>
+      </w:r>
+    </w:p>
+    <w:p>
+      <w:pPr>
+        <w:rPr>
+          <w:sz w:val="24"/>
+          <w:szCs w:val="24"/>
+        </w:rPr>
+      </w:pPr>
+      <w:r>
+        <w:rPr>
+          <w:b/>
+          <w:sz w:val="24"/>
+          <w:szCs w:val="24"/>
+        </w:rPr>
+        <w:t>Manually Adjust Camera Zoom Level / Near- &amp; Far- Planes</w:t>
+      </w:r>
+      <w:r>
+        <w:rPr>
+          <w:b/>
+          <w:sz w:val="24"/>
+          <w:szCs w:val="24"/>
+        </w:rPr>
+        <w:t xml:space="preserve"> (1 + 1)</w:t>
+      </w:r>
+      <w:r>
+        <w:rPr>
+          <w:sz w:val="24"/>
+          <w:szCs w:val="24"/>
+        </w:rPr>
+        <w:br/>
+      </w:r>
+      <w:r>
+        <w:rPr>
+          <w:b/>
+          <w:sz w:val="24"/>
+          <w:szCs w:val="24"/>
+        </w:rPr>
+        <w:tab/>
+      </w:r>
+      <w:r>
+        <w:rPr>
+          <w:sz w:val="24"/>
+          <w:szCs w:val="24"/>
+        </w:rPr>
+        <w:t xml:space="preserve">- Shift + Z/X Toggles </w:t>
+      </w:r>
+      <w:proofErr w:type="spellStart"/>
+      <w:r>
+        <w:rPr>
+          <w:sz w:val="24"/>
+          <w:szCs w:val="24"/>
+        </w:rPr>
+        <w:t>Nearplane</w:t>
+      </w:r>
+      <w:proofErr w:type="spellEnd"/>
+      <w:r>
+        <w:rPr>
+          <w:sz w:val="24"/>
+          <w:szCs w:val="24"/>
+        </w:rPr>
+        <w:br/>
+      </w:r>
+      <w:r>
+        <w:rPr>
+          <w:sz w:val="24"/>
+          <w:szCs w:val="24"/>
+        </w:rPr>
+        <w:tab/>
+        <w:t xml:space="preserve">- Ctrl + Z/X Toggles </w:t>
+      </w:r>
+      <w:proofErr w:type="spellStart"/>
+      <w:r>
+        <w:rPr>
+          <w:sz w:val="24"/>
+          <w:szCs w:val="24"/>
+        </w:rPr>
+        <w:t>Farplane</w:t>
+      </w:r>
+      <w:proofErr w:type="spellEnd"/>
+      <w:r>
+        <w:rPr>
+          <w:sz w:val="24"/>
+          <w:szCs w:val="24"/>
+        </w:rPr>
+        <w:t>*</w:t>
+      </w:r>
+      <w:r>
+        <w:rPr>
+          <w:sz w:val="24"/>
+          <w:szCs w:val="24"/>
+        </w:rPr>
+        <w:br/>
+      </w:r>
+      <w:r>
+        <w:rPr>
+          <w:sz w:val="24"/>
+          <w:szCs w:val="24"/>
+        </w:rPr>
+        <w:tab/>
+        <w:t>- Alt + Z/X Toggles Camera Zoom</w:t>
+      </w:r>
+      <w:r>
+        <w:rPr>
+          <w:sz w:val="24"/>
+          <w:szCs w:val="24"/>
+        </w:rPr>
+        <w:br/>
+      </w:r>
+      <w:r>
+        <w:rPr>
+          <w:sz w:val="24"/>
+          <w:szCs w:val="24"/>
+        </w:rPr>
+        <w:tab/>
+        <w:t xml:space="preserve">* Toggle Infinite Perspective Off with F1 (Far </w:t>
+      </w:r>
+      <w:proofErr w:type="gramStart"/>
+      <w:r>
+        <w:rPr>
+          <w:sz w:val="24"/>
+          <w:szCs w:val="24"/>
+        </w:rPr>
+        <w:t>Plane !</w:t>
+      </w:r>
+      <w:proofErr w:type="gramEnd"/>
+      <w:r>
+        <w:rPr>
+          <w:sz w:val="24"/>
+          <w:szCs w:val="24"/>
+        </w:rPr>
+        <w:t>= Inf)</w:t>
+      </w:r>
+    </w:p>
+    <w:p>
+      <w:pPr>
+        <w:rPr>
+          <w:sz w:val="24"/>
+          <w:szCs w:val="24"/>
+        </w:rPr>
+      </w:pPr>
+      <w:r>
+        <w:rPr>
+          <w:b/>
+          <w:sz w:val="24"/>
+          <w:szCs w:val="24"/>
+        </w:rPr>
+        <w:lastRenderedPageBreak/>
         <w:t>Camera Tracks moving object using Look-At/Turn-To Algorithm</w:t>
       </w:r>
       <w:r>
         <w:rPr>
           <w:b/>
-          <w:sz w:val="28"/>
-          <w:szCs w:val="28"/>
+          <w:sz w:val="24"/>
+          <w:szCs w:val="24"/>
+        </w:rPr>
+        <w:t xml:space="preserve"> (1)</w:t>
+      </w:r>
+      <w:r>
+        <w:rPr>
+          <w:b/>
+          <w:sz w:val="24"/>
+          <w:szCs w:val="24"/>
         </w:rPr>
         <w:br/>
       </w:r>
       <w:r>
         <w:rPr>
           <w:b/>
-          <w:sz w:val="28"/>
-          <w:szCs w:val="28"/>
+          <w:sz w:val="24"/>
+          <w:szCs w:val="24"/>
         </w:rPr>
         <w:tab/>
       </w:r>
       <w:r>
         <w:rPr>
-          <w:sz w:val="28"/>
-          <w:szCs w:val="28"/>
+          <w:sz w:val="24"/>
+          <w:szCs w:val="24"/>
         </w:rPr>
         <w:t xml:space="preserve">- Hold </w:t>
       </w:r>
       <w:r>
         <w:rPr>
-          <w:sz w:val="28"/>
-          <w:szCs w:val="28"/>
+          <w:sz w:val="24"/>
+          <w:szCs w:val="24"/>
         </w:rPr>
         <w:t xml:space="preserve">Left </w:t>
       </w:r>
       <w:proofErr w:type="spellStart"/>
       <w:r>
         <w:rPr>
-          <w:sz w:val="28"/>
-          <w:szCs w:val="28"/>
+          <w:sz w:val="24"/>
+          <w:szCs w:val="24"/>
         </w:rPr>
         <w:t>Ctrl+F</w:t>
       </w:r>
       <w:proofErr w:type="spellEnd"/>
       <w:r>
         <w:rPr>
-          <w:sz w:val="28"/>
-          <w:szCs w:val="28"/>
+          <w:sz w:val="24"/>
+          <w:szCs w:val="24"/>
         </w:rPr>
         <w:t xml:space="preserve"> and it should look at the planet selected on window title</w:t>
       </w:r>

</xml_diff>

<commit_message>
Updated Readme for the rubric
</commit_message>
<xml_diff>
--- a/README.docx
+++ b/README.docx
@@ -2845,8 +2845,6 @@
               </w:rPr>
               <w:t>Numpad-</w:t>
             </w:r>
-            <w:bookmarkStart w:id="0" w:name="_GoBack"/>
-            <w:bookmarkEnd w:id="0"/>
           </w:p>
         </w:tc>
       </w:tr>
@@ -2897,7 +2895,15 @@
           <w:sz w:val="28"/>
           <w:szCs w:val="28"/>
         </w:rPr>
-        <w:t xml:space="preserve"> 1</w:t>
+        <w:t xml:space="preserve"> </w:t>
+      </w:r>
+      <w:r>
+        <w:rPr>
+          <w:b/>
+          <w:sz w:val="28"/>
+          <w:szCs w:val="28"/>
+        </w:rPr>
+        <w:t>2</w:t>
       </w:r>
       <w:r>
         <w:rPr>
@@ -2921,15 +2927,15 @@
           <w:sz w:val="24"/>
           <w:szCs w:val="24"/>
         </w:rPr>
-        <w:t>Applying functional directional light to complex mesh</w:t>
-      </w:r>
-      <w:r>
-        <w:rPr>
-          <w:b/>
-          <w:sz w:val="24"/>
-          <w:szCs w:val="24"/>
-        </w:rPr>
-        <w:t xml:space="preserve"> (4)</w:t>
+        <w:t>Applying functional</w:t>
+      </w:r>
+      <w:r>
+        <w:rPr>
+          <w:b/>
+          <w:sz w:val="24"/>
+          <w:szCs w:val="24"/>
+        </w:rPr>
+        <w:t xml:space="preserve"> per pixel spot light to complex mesh</w:t>
       </w:r>
       <w:r>
         <w:rPr>
@@ -2938,15 +2944,35 @@
           <w:szCs w:val="24"/>
         </w:rPr>
         <w:br/>
-        <w:t>Applying functional point light to complex mesh</w:t>
-      </w:r>
-      <w:r>
-        <w:rPr>
-          <w:b/>
-          <w:sz w:val="24"/>
-          <w:szCs w:val="24"/>
-        </w:rPr>
-        <w:t xml:space="preserve"> (4)</w:t>
+      </w:r>
+      <w:r>
+        <w:rPr>
+          <w:b/>
+          <w:sz w:val="24"/>
+          <w:szCs w:val="24"/>
+        </w:rPr>
+        <w:tab/>
+      </w:r>
+      <w:r>
+        <w:rPr>
+          <w:sz w:val="24"/>
+          <w:szCs w:val="24"/>
+        </w:rPr>
+        <w:t xml:space="preserve">- The Color for the spot light is </w:t>
+      </w:r>
+      <w:r>
+        <w:rPr>
+          <w:sz w:val="24"/>
+          <w:szCs w:val="24"/>
+        </w:rPr>
+        <w:t>BLUE</w:t>
+      </w:r>
+      <w:r>
+        <w:rPr>
+          <w:sz w:val="24"/>
+          <w:szCs w:val="24"/>
+        </w:rPr>
+        <w:t>.</w:t>
       </w:r>
       <w:r>
         <w:rPr>
@@ -2955,19 +2981,73 @@
           <w:szCs w:val="24"/>
         </w:rPr>
         <w:br/>
-        <w:t>Combining 2 functional lights on the same drawn geometry</w:t>
-      </w:r>
-      <w:r>
-        <w:rPr>
-          <w:b/>
-          <w:sz w:val="24"/>
-          <w:szCs w:val="24"/>
-        </w:rPr>
-        <w:t xml:space="preserve"> (2)</w:t>
-      </w:r>
-      <w:r>
-        <w:rPr>
-          <w:b/>
+      </w:r>
+      <w:r>
+        <w:rPr>
+          <w:b/>
+          <w:sz w:val="24"/>
+          <w:szCs w:val="24"/>
+        </w:rPr>
+        <w:tab/>
+      </w:r>
+      <w:r>
+        <w:rPr>
+          <w:sz w:val="24"/>
+          <w:szCs w:val="24"/>
+        </w:rPr>
+        <w:t xml:space="preserve">- </w:t>
+      </w:r>
+      <w:r>
+        <w:rPr>
+          <w:sz w:val="24"/>
+          <w:szCs w:val="24"/>
+        </w:rPr>
+        <w:t>Hold</w:t>
+      </w:r>
+      <w:r>
+        <w:rPr>
+          <w:sz w:val="24"/>
+          <w:szCs w:val="24"/>
+        </w:rPr>
+        <w:t xml:space="preserve"> Shift + </w:t>
+      </w:r>
+      <w:r>
+        <w:rPr>
+          <w:sz w:val="24"/>
+          <w:szCs w:val="24"/>
+        </w:rPr>
+        <w:t xml:space="preserve">Press </w:t>
+      </w:r>
+      <w:r>
+        <w:rPr>
+          <w:sz w:val="24"/>
+          <w:szCs w:val="24"/>
+        </w:rPr>
+        <w:t>(</w:t>
+      </w:r>
+      <w:r>
+        <w:rPr>
+          <w:sz w:val="24"/>
+          <w:szCs w:val="24"/>
+        </w:rPr>
+        <w:t>Numpad+</w:t>
+      </w:r>
+      <w:r>
+        <w:rPr>
+          <w:sz w:val="24"/>
+          <w:szCs w:val="24"/>
+        </w:rPr>
+        <w:t>/-) would adjust the outer cone</w:t>
+      </w:r>
+      <w:r>
+        <w:rPr>
+          <w:sz w:val="24"/>
+          <w:szCs w:val="24"/>
+        </w:rPr>
+        <w:t>’s attenuation</w:t>
+      </w:r>
+      <w:r>
+        <w:rPr>
           <w:sz w:val="24"/>
           <w:szCs w:val="24"/>
         </w:rPr>
@@ -2975,17 +3055,10 @@
       </w:r>
       <w:r>
         <w:rPr>
-          <w:b/>
           <w:sz w:val="24"/>
           <w:szCs w:val="24"/>
         </w:rPr>
         <w:tab/>
-      </w:r>
-      <w:r>
-        <w:rPr>
-          <w:sz w:val="24"/>
-          <w:szCs w:val="24"/>
-        </w:rPr>
         <w:t xml:space="preserve">- </w:t>
       </w:r>
       <w:r>
@@ -2993,7 +3066,35 @@
           <w:sz w:val="24"/>
           <w:szCs w:val="24"/>
         </w:rPr>
-        <w:t>The Green light is the directional light.</w:t>
+        <w:t>Hold</w:t>
+      </w:r>
+      <w:r>
+        <w:rPr>
+          <w:sz w:val="24"/>
+          <w:szCs w:val="24"/>
+        </w:rPr>
+        <w:t xml:space="preserve"> Ctrl + </w:t>
+      </w:r>
+      <w:r>
+        <w:rPr>
+          <w:sz w:val="24"/>
+          <w:szCs w:val="24"/>
+        </w:rPr>
+        <w:t xml:space="preserve">Press </w:t>
+      </w:r>
+      <w:r>
+        <w:rPr>
+          <w:sz w:val="24"/>
+          <w:szCs w:val="24"/>
+        </w:rPr>
+        <w:t>(Numpad+/-) Would adjust the inner cone</w:t>
+      </w:r>
+      <w:r>
+        <w:rPr>
+          <w:sz w:val="24"/>
+          <w:szCs w:val="24"/>
+        </w:rPr>
+        <w:t>’s attenuation</w:t>
       </w:r>
       <w:r>
         <w:rPr>
@@ -3004,63 +3105,18 @@
       </w:r>
       <w:r>
         <w:rPr>
-          <w:b/>
           <w:sz w:val="24"/>
           <w:szCs w:val="24"/>
         </w:rPr>
         <w:tab/>
-      </w:r>
-      <w:r>
-        <w:rPr>
-          <w:sz w:val="24"/>
-          <w:szCs w:val="24"/>
-        </w:rPr>
-        <w:t>- The Red Light is the spot light</w:t>
-      </w:r>
-      <w:r>
-        <w:rPr>
-          <w:sz w:val="24"/>
-          <w:szCs w:val="24"/>
-        </w:rPr>
-        <w:br/>
-      </w:r>
-      <w:r>
-        <w:rPr>
-          <w:b/>
-          <w:sz w:val="24"/>
-          <w:szCs w:val="24"/>
-        </w:rPr>
-        <w:tab/>
-      </w:r>
-      <w:r>
-        <w:rPr>
-          <w:sz w:val="24"/>
-          <w:szCs w:val="24"/>
-        </w:rPr>
-        <w:t xml:space="preserve">- </w:t>
-      </w:r>
-      <w:r>
-        <w:rPr>
-          <w:sz w:val="24"/>
-          <w:szCs w:val="24"/>
-        </w:rPr>
-        <w:t xml:space="preserve">The Floor’s </w:t>
-      </w:r>
-      <w:proofErr w:type="spellStart"/>
-      <w:r>
-        <w:rPr>
-          <w:sz w:val="24"/>
-          <w:szCs w:val="24"/>
-        </w:rPr>
-        <w:t>Normals</w:t>
-      </w:r>
-      <w:proofErr w:type="spellEnd"/>
-      <w:r>
-        <w:rPr>
-          <w:sz w:val="24"/>
-          <w:szCs w:val="24"/>
-        </w:rPr>
-        <w:t xml:space="preserve"> is (0,1,0) and the lights should apply to the ships too.</w:t>
+        <w:t>- Not</w:t>
+      </w:r>
+      <w:r>
+        <w:rPr>
+          <w:sz w:val="24"/>
+          <w:szCs w:val="24"/>
+        </w:rPr>
+        <w:t xml:space="preserve"> Holding Shift/Ctrl will adjust the attenuation for Point Light (See Milestone I Help)</w:t>
       </w:r>
     </w:p>
     <w:p>
@@ -3070,24 +3126,27 @@
           <w:szCs w:val="24"/>
         </w:rPr>
       </w:pPr>
-      <w:r>
-        <w:rPr>
-          <w:b/>
-          <w:sz w:val="24"/>
-          <w:szCs w:val="24"/>
-        </w:rPr>
-        <w:t>Demonstrates dynamic change in position of point light.</w:t>
-      </w:r>
-      <w:r>
-        <w:rPr>
-          <w:b/>
-          <w:sz w:val="24"/>
-          <w:szCs w:val="24"/>
-        </w:rPr>
-        <w:t xml:space="preserve"> (1)</w:t>
-      </w:r>
-      <w:r>
-        <w:rPr>
+      <w:proofErr w:type="spellStart"/>
+      <w:r>
+        <w:rPr>
+          <w:b/>
+          <w:sz w:val="24"/>
+          <w:szCs w:val="24"/>
+        </w:rPr>
+        <w:t>Demonstate</w:t>
+      </w:r>
+      <w:proofErr w:type="spellEnd"/>
+      <w:r>
+        <w:rPr>
+          <w:b/>
+          <w:sz w:val="24"/>
+          <w:szCs w:val="24"/>
+        </w:rPr>
+        <w:t xml:space="preserve"> dynamic change in direction of directional lighting</w:t>
+      </w:r>
+      <w:r>
+        <w:rPr>
+          <w:b/>
           <w:sz w:val="24"/>
           <w:szCs w:val="24"/>
         </w:rPr>
@@ -3095,37 +3154,53 @@
       </w:r>
       <w:r>
         <w:rPr>
-          <w:b/>
           <w:sz w:val="24"/>
           <w:szCs w:val="24"/>
         </w:rPr>
         <w:tab/>
-      </w:r>
-      <w:r>
-        <w:rPr>
-          <w:sz w:val="24"/>
-          <w:szCs w:val="24"/>
-        </w:rPr>
-        <w:t>-</w:t>
-      </w:r>
-      <w:r>
-        <w:rPr>
-          <w:sz w:val="24"/>
-          <w:szCs w:val="24"/>
-        </w:rPr>
-        <w:t xml:space="preserve"> The Spotlight should be rotating</w:t>
-      </w:r>
-      <w:r>
-        <w:rPr>
-          <w:sz w:val="24"/>
-          <w:szCs w:val="24"/>
-        </w:rPr>
-        <w:t xml:space="preserve"> around (0,0,0)</w:t>
+        <w:t>- The Ships are adjust</w:t>
+      </w:r>
+      <w:r>
+        <w:rPr>
+          <w:sz w:val="24"/>
+          <w:szCs w:val="24"/>
+        </w:rPr>
+        <w:t>ed based on the direction of the spotlight, rotati</w:t>
+      </w:r>
+      <w:r>
+        <w:rPr>
+          <w:sz w:val="24"/>
+          <w:szCs w:val="24"/>
+        </w:rPr>
+        <w:t>ng</w:t>
+      </w:r>
+      <w:r>
+        <w:rPr>
+          <w:sz w:val="24"/>
+          <w:szCs w:val="24"/>
+        </w:rPr>
+        <w:t>.</w:t>
+      </w:r>
+      <w:r>
+        <w:rPr>
+          <w:sz w:val="24"/>
+          <w:szCs w:val="24"/>
+        </w:rPr>
+        <w:br/>
+      </w:r>
+      <w:r>
+        <w:rPr>
+          <w:sz w:val="24"/>
+          <w:szCs w:val="24"/>
+        </w:rPr>
+        <w:tab/>
+        <w:t>- Nice reminder that the directional light is GREEN.</w:t>
       </w:r>
     </w:p>
     <w:p>
       <w:pPr>
         <w:rPr>
+          <w:b/>
           <w:sz w:val="24"/>
           <w:szCs w:val="24"/>
         </w:rPr>
@@ -3136,15 +3211,7 @@
           <w:sz w:val="24"/>
           <w:szCs w:val="24"/>
         </w:rPr>
-        <w:t>Applying applicable color map texturing to drawn geometry</w:t>
-      </w:r>
-      <w:r>
-        <w:rPr>
-          <w:b/>
-          <w:sz w:val="24"/>
-          <w:szCs w:val="24"/>
-        </w:rPr>
-        <w:t xml:space="preserve"> (4)</w:t>
+        <w:t>Demonstrate dynamic change in position and direction of spot lighting</w:t>
       </w:r>
       <w:r>
         <w:rPr>
@@ -3167,7 +3234,31 @@
           <w:sz w:val="24"/>
           <w:szCs w:val="24"/>
         </w:rPr>
-        <w:t>- The pyramid and the ships should be textured on start.</w:t>
+        <w:t xml:space="preserve">- The floor should show both the position and direction of spot light. The Ships adjust to </w:t>
+      </w:r>
+      <w:r>
+        <w:rPr>
+          <w:b/>
+          <w:sz w:val="24"/>
+          <w:szCs w:val="24"/>
+        </w:rPr>
+        <w:tab/>
+      </w:r>
+      <w:r>
+        <w:rPr>
+          <w:b/>
+          <w:sz w:val="24"/>
+          <w:szCs w:val="24"/>
+        </w:rPr>
+        <w:tab/>
+        <w:t xml:space="preserve">   </w:t>
+      </w:r>
+      <w:r>
+        <w:rPr>
+          <w:sz w:val="24"/>
+          <w:szCs w:val="24"/>
+        </w:rPr>
+        <w:t>it.</w:t>
       </w:r>
     </w:p>
     <w:p>
@@ -3183,15 +3274,7 @@
           <w:sz w:val="24"/>
           <w:szCs w:val="24"/>
         </w:rPr>
-        <w:t>Infinite Skybox</w:t>
-      </w:r>
-      <w:r>
-        <w:rPr>
-          <w:b/>
-          <w:sz w:val="24"/>
-          <w:szCs w:val="24"/>
-        </w:rPr>
-        <w:t xml:space="preserve"> (3)</w:t>
+        <w:t>Normal Mapping (Full 3D Object)</w:t>
       </w:r>
       <w:r>
         <w:rPr>
@@ -3221,24 +3304,39 @@
           <w:sz w:val="24"/>
           <w:szCs w:val="24"/>
         </w:rPr>
-        <w:t>The skybox is the blue-</w:t>
-      </w:r>
-      <w:proofErr w:type="spellStart"/>
-      <w:r>
-        <w:rPr>
-          <w:sz w:val="24"/>
-          <w:szCs w:val="24"/>
-        </w:rPr>
-        <w:t>ish</w:t>
-      </w:r>
-      <w:proofErr w:type="spellEnd"/>
-      <w:r>
-        <w:rPr>
-          <w:sz w:val="24"/>
-          <w:szCs w:val="24"/>
-        </w:rPr>
-        <w:t xml:space="preserve"> background with the white stars.</w:t>
-      </w:r>
+        <w:t xml:space="preserve">By Pressing T, you should be able to teleport to mercury to </w:t>
+      </w:r>
+      <w:r>
+        <w:rPr>
+          <w:sz w:val="24"/>
+          <w:szCs w:val="24"/>
+        </w:rPr>
+        <w:t>see the normal mapping.</w:t>
+      </w:r>
+      <w:r>
+        <w:rPr>
+          <w:sz w:val="24"/>
+          <w:szCs w:val="24"/>
+        </w:rPr>
+        <w:br/>
+      </w:r>
+      <w:r>
+        <w:rPr>
+          <w:sz w:val="24"/>
+          <w:szCs w:val="24"/>
+        </w:rPr>
+        <w:tab/>
+        <w:t>- Mercury, Venus, Earth, Mars[Super Slightly] and Pluto have normal map</w:t>
+      </w:r>
+      <w:r>
+        <w:rPr>
+          <w:sz w:val="24"/>
+          <w:szCs w:val="24"/>
+        </w:rPr>
+        <w:t>s applied.</w:t>
+      </w:r>
+      <w:bookmarkStart w:id="0" w:name="_GoBack"/>
+      <w:bookmarkEnd w:id="0"/>
     </w:p>
     <w:p>
       <w:pPr>
@@ -3253,15 +3351,23 @@
           <w:sz w:val="24"/>
           <w:szCs w:val="24"/>
         </w:rPr>
-        <w:t>Unique Shader that modifies outgoing data based on position, time and a wave</w:t>
-      </w:r>
-      <w:r>
-        <w:rPr>
-          <w:b/>
-          <w:sz w:val="24"/>
-          <w:szCs w:val="24"/>
-        </w:rPr>
-        <w:t xml:space="preserve"> (3)</w:t>
+        <w:t>Full FPS</w:t>
+      </w:r>
+      <w:r>
+        <w:rPr>
+          <w:b/>
+          <w:sz w:val="24"/>
+          <w:szCs w:val="24"/>
+        </w:rPr>
+        <w:t xml:space="preserve"> </w:t>
+      </w:r>
+      <w:r>
+        <w:rPr>
+          <w:b/>
+          <w:sz w:val="24"/>
+          <w:szCs w:val="24"/>
+        </w:rPr>
+        <w:t>Style flythrough camera</w:t>
       </w:r>
       <w:r>
         <w:rPr>
@@ -3284,66 +3390,13 @@
           <w:sz w:val="24"/>
           <w:szCs w:val="24"/>
         </w:rPr>
-        <w:t xml:space="preserve">- </w:t>
-      </w:r>
-      <w:r>
-        <w:rPr>
-          <w:sz w:val="24"/>
-          <w:szCs w:val="24"/>
-        </w:rPr>
-        <w:t xml:space="preserve">The Japanese Flag should demonstrate it. In </w:t>
-      </w:r>
-      <w:proofErr w:type="gramStart"/>
-      <w:r>
-        <w:rPr>
-          <w:sz w:val="24"/>
-          <w:szCs w:val="24"/>
-        </w:rPr>
-        <w:t>“./</w:t>
-      </w:r>
-      <w:proofErr w:type="gramEnd"/>
-      <w:r>
-        <w:rPr>
-          <w:sz w:val="24"/>
-          <w:szCs w:val="24"/>
-        </w:rPr>
-        <w:t xml:space="preserve">shaders/GLSL” there should be a file </w:t>
-      </w:r>
-      <w:r>
-        <w:rPr>
-          <w:b/>
-          <w:sz w:val="24"/>
-          <w:szCs w:val="24"/>
-        </w:rPr>
-        <w:tab/>
-      </w:r>
-      <w:r>
-        <w:rPr>
-          <w:sz w:val="24"/>
-          <w:szCs w:val="24"/>
-        </w:rPr>
-        <w:t>called “</w:t>
-      </w:r>
-      <w:proofErr w:type="spellStart"/>
-      <w:r>
-        <w:rPr>
-          <w:sz w:val="24"/>
-          <w:szCs w:val="24"/>
-        </w:rPr>
-        <w:t>vertFlag.vert</w:t>
-      </w:r>
-      <w:proofErr w:type="spellEnd"/>
-      <w:r>
-        <w:rPr>
-          <w:sz w:val="24"/>
-          <w:szCs w:val="24"/>
-        </w:rPr>
-        <w:t>” with the position, time sent, and sin as sine wave.</w:t>
+        <w:t>- Z-Rolling should have been eliminated from previous comment.</w:t>
       </w:r>
     </w:p>
     <w:p>
       <w:pPr>
         <w:rPr>
+          <w:b/>
           <w:sz w:val="24"/>
           <w:szCs w:val="24"/>
         </w:rPr>
@@ -3354,224 +3407,49 @@
           <w:sz w:val="24"/>
           <w:szCs w:val="24"/>
         </w:rPr>
-        <w:t>Use Obj2Header to generate a complex mesh</w:t>
-      </w:r>
-      <w:r>
-        <w:rPr>
-          <w:b/>
-          <w:sz w:val="24"/>
-          <w:szCs w:val="24"/>
-        </w:rPr>
-        <w:t xml:space="preserve"> (3)</w:t>
-      </w:r>
-      <w:r>
-        <w:rPr>
-          <w:b/>
-          <w:sz w:val="24"/>
-          <w:szCs w:val="24"/>
-        </w:rPr>
-        <w:br/>
-      </w:r>
-      <w:r>
-        <w:rPr>
-          <w:b/>
-          <w:sz w:val="24"/>
-          <w:szCs w:val="24"/>
-        </w:rPr>
-        <w:tab/>
-      </w:r>
-      <w:r>
-        <w:rPr>
-          <w:sz w:val="24"/>
-          <w:szCs w:val="24"/>
-        </w:rPr>
-        <w:t xml:space="preserve">- </w:t>
-      </w:r>
-      <w:r>
-        <w:rPr>
-          <w:sz w:val="24"/>
-          <w:szCs w:val="24"/>
-        </w:rPr>
-        <w:t xml:space="preserve">The Ship in the middle should have the “HFILE” </w:t>
-      </w:r>
-      <w:r>
-        <w:rPr>
-          <w:sz w:val="24"/>
-          <w:szCs w:val="24"/>
-        </w:rPr>
-        <w:t>Mesh Drawn.</w:t>
+        <w:br w:type="page"/>
       </w:r>
     </w:p>
     <w:p>
       <w:pPr>
         <w:rPr>
+          <w:b/>
           <w:sz w:val="24"/>
           <w:szCs w:val="24"/>
         </w:rPr>
       </w:pPr>
-      <w:r>
-        <w:rPr>
-          <w:b/>
-          <w:sz w:val="24"/>
-          <w:szCs w:val="24"/>
-        </w:rPr>
-        <w:t xml:space="preserve">Drawing </w:t>
-      </w:r>
-      <w:proofErr w:type="spellStart"/>
-      <w:r>
-        <w:rPr>
-          <w:b/>
-          <w:sz w:val="24"/>
-          <w:szCs w:val="24"/>
-        </w:rPr>
-        <w:t>proceduraly</w:t>
-      </w:r>
-      <w:proofErr w:type="spellEnd"/>
-      <w:r>
-        <w:rPr>
-          <w:b/>
-          <w:sz w:val="24"/>
-          <w:szCs w:val="24"/>
-        </w:rPr>
-        <w:t xml:space="preserve"> created 3D line mesh</w:t>
-      </w:r>
-      <w:r>
-        <w:rPr>
-          <w:b/>
-          <w:sz w:val="24"/>
-          <w:szCs w:val="24"/>
-        </w:rPr>
-        <w:t xml:space="preserve"> (2)</w:t>
-      </w:r>
-      <w:r>
-        <w:rPr>
-          <w:b/>
-          <w:sz w:val="24"/>
-          <w:szCs w:val="24"/>
-        </w:rPr>
-        <w:br/>
-      </w:r>
-      <w:r>
-        <w:rPr>
-          <w:b/>
-          <w:sz w:val="24"/>
-          <w:szCs w:val="24"/>
-        </w:rPr>
-        <w:tab/>
-      </w:r>
-      <w:r>
-        <w:rPr>
-          <w:sz w:val="24"/>
-          <w:szCs w:val="24"/>
-        </w:rPr>
-        <w:t xml:space="preserve">- </w:t>
-      </w:r>
-      <w:r>
-        <w:rPr>
-          <w:sz w:val="24"/>
-          <w:szCs w:val="24"/>
-        </w:rPr>
-        <w:t>The Grid should be seen on start</w:t>
-      </w:r>
     </w:p>
     <w:p>
       <w:pPr>
         <w:rPr>
-          <w:sz w:val="24"/>
-          <w:szCs w:val="24"/>
+          <w:b/>
+          <w:sz w:val="28"/>
+          <w:szCs w:val="28"/>
         </w:rPr>
       </w:pPr>
       <w:r>
         <w:rPr>
           <w:b/>
-          <w:sz w:val="24"/>
-          <w:szCs w:val="24"/>
-        </w:rPr>
-        <w:t>Drawing indexed model loaded from file</w:t>
-      </w:r>
-      <w:r>
-        <w:rPr>
-          <w:b/>
-          <w:sz w:val="24"/>
-          <w:szCs w:val="24"/>
-        </w:rPr>
-        <w:t xml:space="preserve"> (4)</w:t>
-      </w:r>
-      <w:r>
-        <w:rPr>
-          <w:b/>
-          <w:sz w:val="24"/>
-          <w:szCs w:val="24"/>
-        </w:rPr>
-        <w:br/>
-      </w:r>
-      <w:r>
-        <w:rPr>
-          <w:b/>
-          <w:sz w:val="24"/>
-          <w:szCs w:val="24"/>
-        </w:rPr>
-        <w:tab/>
-      </w:r>
-      <w:r>
-        <w:rPr>
-          <w:sz w:val="24"/>
-          <w:szCs w:val="24"/>
-        </w:rPr>
-        <w:t xml:space="preserve">- </w:t>
-      </w:r>
-      <w:r>
-        <w:rPr>
-          <w:sz w:val="24"/>
-          <w:szCs w:val="24"/>
-        </w:rPr>
-        <w:t xml:space="preserve">The Ship on the right side is loaded from FBX loader. Also pressing “T” will </w:t>
-      </w:r>
-      <w:r>
-        <w:rPr>
-          <w:b/>
-          <w:sz w:val="24"/>
-          <w:szCs w:val="24"/>
-        </w:rPr>
-        <w:tab/>
-      </w:r>
-      <w:r>
-        <w:rPr>
-          <w:b/>
-          <w:sz w:val="24"/>
-          <w:szCs w:val="24"/>
-        </w:rPr>
-        <w:tab/>
-      </w:r>
-      <w:r>
-        <w:rPr>
-          <w:b/>
-          <w:sz w:val="24"/>
-          <w:szCs w:val="24"/>
-        </w:rPr>
-        <w:t xml:space="preserve">   </w:t>
-      </w:r>
-      <w:r>
-        <w:rPr>
-          <w:b/>
-          <w:sz w:val="24"/>
-          <w:szCs w:val="24"/>
-        </w:rPr>
-        <w:tab/>
-      </w:r>
-      <w:r>
-        <w:rPr>
-          <w:sz w:val="24"/>
-          <w:szCs w:val="24"/>
-        </w:rPr>
-        <w:t>teleport you to Mercury</w:t>
-      </w:r>
-      <w:r>
-        <w:rPr>
-          <w:sz w:val="24"/>
-          <w:szCs w:val="24"/>
-        </w:rPr>
-        <w:t>, which is also loaded from FBX Loader</w:t>
+          <w:sz w:val="28"/>
+          <w:szCs w:val="28"/>
+        </w:rPr>
+        <w:t>Milestone</w:t>
+      </w:r>
+      <w:r>
+        <w:rPr>
+          <w:b/>
+          <w:sz w:val="28"/>
+          <w:szCs w:val="28"/>
+        </w:rPr>
+        <w:t xml:space="preserve"> 1</w:t>
+      </w:r>
+      <w:r>
+        <w:rPr>
+          <w:b/>
+          <w:sz w:val="28"/>
+          <w:szCs w:val="28"/>
+        </w:rPr>
+        <w:t xml:space="preserve"> Help:</w:t>
       </w:r>
     </w:p>
     <w:p>
@@ -3587,7 +3465,41 @@
           <w:sz w:val="24"/>
           <w:szCs w:val="24"/>
         </w:rPr>
-        <w:t>MSAA applied to rasterized geometry</w:t>
+        <w:t>Applying functional directional light to complex mesh</w:t>
+      </w:r>
+      <w:r>
+        <w:rPr>
+          <w:b/>
+          <w:sz w:val="24"/>
+          <w:szCs w:val="24"/>
+        </w:rPr>
+        <w:t xml:space="preserve"> (4)</w:t>
+      </w:r>
+      <w:r>
+        <w:rPr>
+          <w:b/>
+          <w:sz w:val="24"/>
+          <w:szCs w:val="24"/>
+        </w:rPr>
+        <w:br/>
+        <w:t>Applying functional point light to complex mesh</w:t>
+      </w:r>
+      <w:r>
+        <w:rPr>
+          <w:b/>
+          <w:sz w:val="24"/>
+          <w:szCs w:val="24"/>
+        </w:rPr>
+        <w:t xml:space="preserve"> (4)</w:t>
+      </w:r>
+      <w:r>
+        <w:rPr>
+          <w:b/>
+          <w:sz w:val="24"/>
+          <w:szCs w:val="24"/>
+        </w:rPr>
+        <w:br/>
+        <w:t>Combining 2 functional lights on the same drawn geometry</w:t>
       </w:r>
       <w:r>
         <w:rPr>
@@ -3599,6 +3511,7 @@
       </w:r>
       <w:r>
         <w:rPr>
+          <w:b/>
           <w:sz w:val="24"/>
           <w:szCs w:val="24"/>
         </w:rPr>
@@ -3617,35 +3530,21 @@
           <w:sz w:val="24"/>
           <w:szCs w:val="24"/>
         </w:rPr>
-        <w:t xml:space="preserve">- It should be applied to all </w:t>
-      </w:r>
-      <w:r>
-        <w:rPr>
-          <w:sz w:val="24"/>
-          <w:szCs w:val="24"/>
-        </w:rPr>
-        <w:t>Geometry</w:t>
-      </w:r>
-      <w:r>
-        <w:rPr>
-          <w:sz w:val="24"/>
-          <w:szCs w:val="24"/>
-        </w:rPr>
-        <w:t>, as I force it to use the supported</w:t>
-      </w:r>
-      <w:r>
-        <w:rPr>
-          <w:sz w:val="24"/>
-          <w:szCs w:val="24"/>
-        </w:rPr>
-        <w:t xml:space="preserve"> </w:t>
-      </w:r>
-      <w:r>
-        <w:rPr>
-          <w:sz w:val="24"/>
-          <w:szCs w:val="24"/>
-        </w:rPr>
-        <w:t xml:space="preserve">MSAA from </w:t>
+        <w:t xml:space="preserve">- </w:t>
+      </w:r>
+      <w:r>
+        <w:rPr>
+          <w:sz w:val="24"/>
+          <w:szCs w:val="24"/>
+        </w:rPr>
+        <w:t>The Green light is the directional light.</w:t>
+      </w:r>
+      <w:r>
+        <w:rPr>
+          <w:sz w:val="24"/>
+          <w:szCs w:val="24"/>
+        </w:rPr>
+        <w:br/>
       </w:r>
       <w:r>
         <w:rPr>
@@ -3660,7 +3559,52 @@
           <w:sz w:val="24"/>
           <w:szCs w:val="24"/>
         </w:rPr>
-        <w:t>device</w:t>
+        <w:t>- The Red Light is the spot light</w:t>
+      </w:r>
+      <w:r>
+        <w:rPr>
+          <w:sz w:val="24"/>
+          <w:szCs w:val="24"/>
+        </w:rPr>
+        <w:br/>
+      </w:r>
+      <w:r>
+        <w:rPr>
+          <w:b/>
+          <w:sz w:val="24"/>
+          <w:szCs w:val="24"/>
+        </w:rPr>
+        <w:tab/>
+      </w:r>
+      <w:r>
+        <w:rPr>
+          <w:sz w:val="24"/>
+          <w:szCs w:val="24"/>
+        </w:rPr>
+        <w:t xml:space="preserve">- </w:t>
+      </w:r>
+      <w:r>
+        <w:rPr>
+          <w:sz w:val="24"/>
+          <w:szCs w:val="24"/>
+        </w:rPr>
+        <w:t xml:space="preserve">The Floor’s </w:t>
+      </w:r>
+      <w:proofErr w:type="spellStart"/>
+      <w:r>
+        <w:rPr>
+          <w:sz w:val="24"/>
+          <w:szCs w:val="24"/>
+        </w:rPr>
+        <w:t>Normals</w:t>
+      </w:r>
+      <w:proofErr w:type="spellEnd"/>
+      <w:r>
+        <w:rPr>
+          <w:sz w:val="24"/>
+          <w:szCs w:val="24"/>
+        </w:rPr>
+        <w:t xml:space="preserve"> is (0,1,0) and the lights should apply to the ships too.</w:t>
       </w:r>
     </w:p>
     <w:p>
@@ -3676,29 +3620,18 @@
           <w:sz w:val="24"/>
           <w:szCs w:val="24"/>
         </w:rPr>
-        <w:t xml:space="preserve">Camera Position and aspect ratio are preserved when window is resized or toggled to </w:t>
-      </w:r>
-      <w:proofErr w:type="spellStart"/>
-      <w:r>
-        <w:rPr>
-          <w:b/>
-          <w:sz w:val="24"/>
-          <w:szCs w:val="24"/>
-        </w:rPr>
-        <w:t>fullscreen</w:t>
-      </w:r>
-      <w:proofErr w:type="spellEnd"/>
-      <w:r>
-        <w:rPr>
-          <w:b/>
-          <w:sz w:val="24"/>
-          <w:szCs w:val="24"/>
-        </w:rPr>
-        <w:t xml:space="preserve"> (2)</w:t>
-      </w:r>
-      <w:r>
-        <w:rPr>
-          <w:b/>
+        <w:t>Demonstrates dynamic change in position of point light.</w:t>
+      </w:r>
+      <w:r>
+        <w:rPr>
+          <w:b/>
+          <w:sz w:val="24"/>
+          <w:szCs w:val="24"/>
+        </w:rPr>
+        <w:t xml:space="preserve"> (1)</w:t>
+      </w:r>
+      <w:r>
+        <w:rPr>
           <w:sz w:val="24"/>
           <w:szCs w:val="24"/>
         </w:rPr>
@@ -3717,22 +3650,14 @@
           <w:sz w:val="24"/>
           <w:szCs w:val="24"/>
         </w:rPr>
-        <w:t>-</w:t>
-      </w:r>
-      <w:r>
-        <w:rPr>
-          <w:b/>
-          <w:sz w:val="24"/>
-          <w:szCs w:val="24"/>
-        </w:rPr>
-        <w:t xml:space="preserve"> </w:t>
-      </w:r>
-      <w:r>
-        <w:rPr>
-          <w:sz w:val="24"/>
-          <w:szCs w:val="24"/>
-        </w:rPr>
-        <w:t>Press F11 to turn on Fullscreen</w:t>
+        <w:t>- The Spotlight should be rotating</w:t>
+      </w:r>
+      <w:r>
+        <w:rPr>
+          <w:sz w:val="24"/>
+          <w:szCs w:val="24"/>
+        </w:rPr>
+        <w:t xml:space="preserve"> around (0,0,0)</w:t>
       </w:r>
     </w:p>
     <w:p>
@@ -3748,18 +3673,19 @@
           <w:sz w:val="24"/>
           <w:szCs w:val="24"/>
         </w:rPr>
-        <w:t>Manually Adjust Camera Zoom Level / Near- &amp; Far- Planes</w:t>
-      </w:r>
-      <w:r>
-        <w:rPr>
-          <w:b/>
-          <w:sz w:val="24"/>
-          <w:szCs w:val="24"/>
-        </w:rPr>
-        <w:t xml:space="preserve"> (1 + 1)</w:t>
-      </w:r>
-      <w:r>
-        <w:rPr>
+        <w:t>Applying applicable color map texturing to drawn geometry</w:t>
+      </w:r>
+      <w:r>
+        <w:rPr>
+          <w:b/>
+          <w:sz w:val="24"/>
+          <w:szCs w:val="24"/>
+        </w:rPr>
+        <w:t xml:space="preserve"> (4)</w:t>
+      </w:r>
+      <w:r>
+        <w:rPr>
+          <w:b/>
           <w:sz w:val="24"/>
           <w:szCs w:val="24"/>
         </w:rPr>
@@ -3778,93 +3704,7 @@
           <w:sz w:val="24"/>
           <w:szCs w:val="24"/>
         </w:rPr>
-        <w:t xml:space="preserve">- Shift + Z/X Toggles </w:t>
-      </w:r>
-      <w:proofErr w:type="spellStart"/>
-      <w:r>
-        <w:rPr>
-          <w:sz w:val="24"/>
-          <w:szCs w:val="24"/>
-        </w:rPr>
-        <w:t>Nearplane</w:t>
-      </w:r>
-      <w:proofErr w:type="spellEnd"/>
-      <w:r>
-        <w:rPr>
-          <w:sz w:val="24"/>
-          <w:szCs w:val="24"/>
-        </w:rPr>
-        <w:br/>
-      </w:r>
-      <w:r>
-        <w:rPr>
-          <w:sz w:val="24"/>
-          <w:szCs w:val="24"/>
-        </w:rPr>
-        <w:tab/>
-        <w:t xml:space="preserve">- Ctrl + Z/X Toggles </w:t>
-      </w:r>
-      <w:proofErr w:type="spellStart"/>
-      <w:r>
-        <w:rPr>
-          <w:sz w:val="24"/>
-          <w:szCs w:val="24"/>
-        </w:rPr>
-        <w:t>Farplane</w:t>
-      </w:r>
-      <w:proofErr w:type="spellEnd"/>
-      <w:r>
-        <w:rPr>
-          <w:sz w:val="24"/>
-          <w:szCs w:val="24"/>
-        </w:rPr>
-        <w:t>*</w:t>
-      </w:r>
-      <w:r>
-        <w:rPr>
-          <w:sz w:val="24"/>
-          <w:szCs w:val="24"/>
-        </w:rPr>
-        <w:br/>
-      </w:r>
-      <w:r>
-        <w:rPr>
-          <w:sz w:val="24"/>
-          <w:szCs w:val="24"/>
-        </w:rPr>
-        <w:tab/>
-        <w:t>- Alt + Z/X Toggles Camera Zoom</w:t>
-      </w:r>
-      <w:r>
-        <w:rPr>
-          <w:sz w:val="24"/>
-          <w:szCs w:val="24"/>
-        </w:rPr>
-        <w:br/>
-      </w:r>
-      <w:r>
-        <w:rPr>
-          <w:sz w:val="24"/>
-          <w:szCs w:val="24"/>
-        </w:rPr>
-        <w:tab/>
-        <w:t xml:space="preserve">* Toggle Infinite Perspective Off with F1 (Far </w:t>
-      </w:r>
-      <w:proofErr w:type="gramStart"/>
-      <w:r>
-        <w:rPr>
-          <w:sz w:val="24"/>
-          <w:szCs w:val="24"/>
-        </w:rPr>
-        <w:t>Plane !</w:t>
-      </w:r>
-      <w:proofErr w:type="gramEnd"/>
-      <w:r>
-        <w:rPr>
-          <w:sz w:val="24"/>
-          <w:szCs w:val="24"/>
-        </w:rPr>
-        <w:t>= Inf)</w:t>
+        <w:t>- The pyramid and the ships should be textured on start.</w:t>
       </w:r>
     </w:p>
     <w:p>
@@ -3880,7 +3720,683 @@
           <w:sz w:val="24"/>
           <w:szCs w:val="24"/>
         </w:rPr>
+        <w:t>Infinite Skybox</w:t>
+      </w:r>
+      <w:r>
+        <w:rPr>
+          <w:b/>
+          <w:sz w:val="24"/>
+          <w:szCs w:val="24"/>
+        </w:rPr>
+        <w:t xml:space="preserve"> (3)</w:t>
+      </w:r>
+      <w:r>
+        <w:rPr>
+          <w:b/>
+          <w:sz w:val="24"/>
+          <w:szCs w:val="24"/>
+        </w:rPr>
+        <w:br/>
+      </w:r>
+      <w:r>
+        <w:rPr>
+          <w:b/>
+          <w:sz w:val="24"/>
+          <w:szCs w:val="24"/>
+        </w:rPr>
+        <w:tab/>
+      </w:r>
+      <w:r>
+        <w:rPr>
+          <w:sz w:val="24"/>
+          <w:szCs w:val="24"/>
+        </w:rPr>
+        <w:t xml:space="preserve">- </w:t>
+      </w:r>
+      <w:r>
+        <w:rPr>
+          <w:sz w:val="24"/>
+          <w:szCs w:val="24"/>
+        </w:rPr>
+        <w:t>The skybox is the blue-</w:t>
+      </w:r>
+      <w:proofErr w:type="spellStart"/>
+      <w:r>
+        <w:rPr>
+          <w:sz w:val="24"/>
+          <w:szCs w:val="24"/>
+        </w:rPr>
+        <w:t>ish</w:t>
+      </w:r>
+      <w:proofErr w:type="spellEnd"/>
+      <w:r>
+        <w:rPr>
+          <w:sz w:val="24"/>
+          <w:szCs w:val="24"/>
+        </w:rPr>
+        <w:t xml:space="preserve"> background with the white stars.</w:t>
+      </w:r>
+    </w:p>
+    <w:p>
+      <w:pPr>
+        <w:rPr>
+          <w:sz w:val="24"/>
+          <w:szCs w:val="24"/>
+        </w:rPr>
+      </w:pPr>
+      <w:r>
+        <w:rPr>
+          <w:b/>
+          <w:sz w:val="24"/>
+          <w:szCs w:val="24"/>
+        </w:rPr>
+        <w:t>Unique Shader that modifies outgoing data based on position, time and a wave</w:t>
+      </w:r>
+      <w:r>
+        <w:rPr>
+          <w:b/>
+          <w:sz w:val="24"/>
+          <w:szCs w:val="24"/>
+        </w:rPr>
+        <w:t xml:space="preserve"> (3)</w:t>
+      </w:r>
+      <w:r>
+        <w:rPr>
+          <w:b/>
+          <w:sz w:val="24"/>
+          <w:szCs w:val="24"/>
+        </w:rPr>
+        <w:br/>
+      </w:r>
+      <w:r>
+        <w:rPr>
+          <w:b/>
+          <w:sz w:val="24"/>
+          <w:szCs w:val="24"/>
+        </w:rPr>
+        <w:tab/>
+      </w:r>
+      <w:r>
+        <w:rPr>
+          <w:sz w:val="24"/>
+          <w:szCs w:val="24"/>
+        </w:rPr>
+        <w:t xml:space="preserve">- </w:t>
+      </w:r>
+      <w:r>
+        <w:rPr>
+          <w:sz w:val="24"/>
+          <w:szCs w:val="24"/>
+        </w:rPr>
+        <w:t xml:space="preserve">The Japanese Flag should demonstrate it. In </w:t>
+      </w:r>
+      <w:proofErr w:type="gramStart"/>
+      <w:r>
+        <w:rPr>
+          <w:sz w:val="24"/>
+          <w:szCs w:val="24"/>
+        </w:rPr>
+        <w:t>“./</w:t>
+      </w:r>
+      <w:proofErr w:type="gramEnd"/>
+      <w:r>
+        <w:rPr>
+          <w:sz w:val="24"/>
+          <w:szCs w:val="24"/>
+        </w:rPr>
+        <w:t xml:space="preserve">shaders/GLSL” there should be a file </w:t>
+      </w:r>
+      <w:r>
+        <w:rPr>
+          <w:b/>
+          <w:sz w:val="24"/>
+          <w:szCs w:val="24"/>
+        </w:rPr>
+        <w:tab/>
+      </w:r>
+      <w:r>
+        <w:rPr>
+          <w:sz w:val="24"/>
+          <w:szCs w:val="24"/>
+        </w:rPr>
+        <w:t>called “</w:t>
+      </w:r>
+      <w:proofErr w:type="spellStart"/>
+      <w:r>
+        <w:rPr>
+          <w:sz w:val="24"/>
+          <w:szCs w:val="24"/>
+        </w:rPr>
+        <w:t>vertFlag.vert</w:t>
+      </w:r>
+      <w:proofErr w:type="spellEnd"/>
+      <w:r>
+        <w:rPr>
+          <w:sz w:val="24"/>
+          <w:szCs w:val="24"/>
+        </w:rPr>
+        <w:t>” with the position, time sent, and sin as sine wave.</w:t>
+      </w:r>
+    </w:p>
+    <w:p>
+      <w:pPr>
+        <w:rPr>
+          <w:sz w:val="24"/>
+          <w:szCs w:val="24"/>
+        </w:rPr>
+      </w:pPr>
+      <w:r>
+        <w:rPr>
+          <w:b/>
+          <w:sz w:val="24"/>
+          <w:szCs w:val="24"/>
+        </w:rPr>
+        <w:t>Use Obj2Header to generate a complex mesh</w:t>
+      </w:r>
+      <w:r>
+        <w:rPr>
+          <w:b/>
+          <w:sz w:val="24"/>
+          <w:szCs w:val="24"/>
+        </w:rPr>
+        <w:t xml:space="preserve"> (3)</w:t>
+      </w:r>
+      <w:r>
+        <w:rPr>
+          <w:b/>
+          <w:sz w:val="24"/>
+          <w:szCs w:val="24"/>
+        </w:rPr>
+        <w:br/>
+      </w:r>
+      <w:r>
+        <w:rPr>
+          <w:b/>
+          <w:sz w:val="24"/>
+          <w:szCs w:val="24"/>
+        </w:rPr>
+        <w:tab/>
+      </w:r>
+      <w:r>
+        <w:rPr>
+          <w:sz w:val="24"/>
+          <w:szCs w:val="24"/>
+        </w:rPr>
+        <w:t xml:space="preserve">- </w:t>
+      </w:r>
+      <w:r>
+        <w:rPr>
+          <w:sz w:val="24"/>
+          <w:szCs w:val="24"/>
+        </w:rPr>
+        <w:t xml:space="preserve">The Ship in the middle should have the “HFILE” </w:t>
+      </w:r>
+      <w:r>
+        <w:rPr>
+          <w:sz w:val="24"/>
+          <w:szCs w:val="24"/>
+        </w:rPr>
+        <w:t>Mesh Drawn.</w:t>
+      </w:r>
+    </w:p>
+    <w:p>
+      <w:pPr>
+        <w:rPr>
+          <w:sz w:val="24"/>
+          <w:szCs w:val="24"/>
+        </w:rPr>
+      </w:pPr>
+      <w:r>
+        <w:rPr>
+          <w:b/>
+          <w:sz w:val="24"/>
+          <w:szCs w:val="24"/>
+        </w:rPr>
+        <w:t xml:space="preserve">Drawing </w:t>
+      </w:r>
+      <w:proofErr w:type="spellStart"/>
+      <w:r>
+        <w:rPr>
+          <w:b/>
+          <w:sz w:val="24"/>
+          <w:szCs w:val="24"/>
+        </w:rPr>
+        <w:t>proceduraly</w:t>
+      </w:r>
+      <w:proofErr w:type="spellEnd"/>
+      <w:r>
+        <w:rPr>
+          <w:b/>
+          <w:sz w:val="24"/>
+          <w:szCs w:val="24"/>
+        </w:rPr>
+        <w:t xml:space="preserve"> created 3D line mesh</w:t>
+      </w:r>
+      <w:r>
+        <w:rPr>
+          <w:b/>
+          <w:sz w:val="24"/>
+          <w:szCs w:val="24"/>
+        </w:rPr>
+        <w:t xml:space="preserve"> (2)</w:t>
+      </w:r>
+      <w:r>
+        <w:rPr>
+          <w:b/>
+          <w:sz w:val="24"/>
+          <w:szCs w:val="24"/>
+        </w:rPr>
+        <w:br/>
+      </w:r>
+      <w:r>
+        <w:rPr>
+          <w:b/>
+          <w:sz w:val="24"/>
+          <w:szCs w:val="24"/>
+        </w:rPr>
+        <w:tab/>
+      </w:r>
+      <w:r>
+        <w:rPr>
+          <w:sz w:val="24"/>
+          <w:szCs w:val="24"/>
+        </w:rPr>
+        <w:t>- The Grid should be seen on start</w:t>
+      </w:r>
+    </w:p>
+    <w:p>
+      <w:pPr>
+        <w:rPr>
+          <w:sz w:val="24"/>
+          <w:szCs w:val="24"/>
+        </w:rPr>
+      </w:pPr>
+      <w:r>
+        <w:rPr>
+          <w:b/>
+          <w:sz w:val="24"/>
+          <w:szCs w:val="24"/>
+        </w:rPr>
+        <w:t>Drawing indexed model loaded from file</w:t>
+      </w:r>
+      <w:r>
+        <w:rPr>
+          <w:b/>
+          <w:sz w:val="24"/>
+          <w:szCs w:val="24"/>
+        </w:rPr>
+        <w:t xml:space="preserve"> (4)</w:t>
+      </w:r>
+      <w:r>
+        <w:rPr>
+          <w:b/>
+          <w:sz w:val="24"/>
+          <w:szCs w:val="24"/>
+        </w:rPr>
+        <w:br/>
+      </w:r>
+      <w:r>
+        <w:rPr>
+          <w:b/>
+          <w:sz w:val="24"/>
+          <w:szCs w:val="24"/>
+        </w:rPr>
+        <w:tab/>
+      </w:r>
+      <w:r>
+        <w:rPr>
+          <w:sz w:val="24"/>
+          <w:szCs w:val="24"/>
+        </w:rPr>
+        <w:t xml:space="preserve">- The Ship on the right side is loaded from FBX loader. Also pressing “T” will </w:t>
+      </w:r>
+      <w:r>
+        <w:rPr>
+          <w:b/>
+          <w:sz w:val="24"/>
+          <w:szCs w:val="24"/>
+        </w:rPr>
+        <w:tab/>
+      </w:r>
+      <w:r>
+        <w:rPr>
+          <w:b/>
+          <w:sz w:val="24"/>
+          <w:szCs w:val="24"/>
+        </w:rPr>
+        <w:tab/>
+        <w:t xml:space="preserve">   </w:t>
+      </w:r>
+      <w:r>
+        <w:rPr>
+          <w:b/>
+          <w:sz w:val="24"/>
+          <w:szCs w:val="24"/>
+        </w:rPr>
+        <w:tab/>
+      </w:r>
+      <w:r>
+        <w:rPr>
+          <w:sz w:val="24"/>
+          <w:szCs w:val="24"/>
+        </w:rPr>
+        <w:t>teleport you to Mercury</w:t>
+      </w:r>
+      <w:r>
+        <w:rPr>
+          <w:sz w:val="24"/>
+          <w:szCs w:val="24"/>
+        </w:rPr>
+        <w:t>, which is also loaded from FBX Loader</w:t>
+      </w:r>
+    </w:p>
+    <w:p>
+      <w:pPr>
+        <w:rPr>
+          <w:sz w:val="24"/>
+          <w:szCs w:val="24"/>
+        </w:rPr>
+      </w:pPr>
+      <w:r>
+        <w:rPr>
+          <w:b/>
+          <w:sz w:val="24"/>
+          <w:szCs w:val="24"/>
+        </w:rPr>
+        <w:t>MSAA applied to rasterized geometry</w:t>
+      </w:r>
+      <w:r>
+        <w:rPr>
+          <w:b/>
+          <w:sz w:val="24"/>
+          <w:szCs w:val="24"/>
+        </w:rPr>
+        <w:t xml:space="preserve"> (2)</w:t>
+      </w:r>
+      <w:r>
+        <w:rPr>
+          <w:sz w:val="24"/>
+          <w:szCs w:val="24"/>
+        </w:rPr>
+        <w:br/>
+      </w:r>
+      <w:r>
+        <w:rPr>
+          <w:b/>
+          <w:sz w:val="24"/>
+          <w:szCs w:val="24"/>
+        </w:rPr>
+        <w:tab/>
+      </w:r>
+      <w:r>
+        <w:rPr>
+          <w:sz w:val="24"/>
+          <w:szCs w:val="24"/>
+        </w:rPr>
+        <w:t xml:space="preserve">- It should be applied to all </w:t>
+      </w:r>
+      <w:r>
+        <w:rPr>
+          <w:sz w:val="24"/>
+          <w:szCs w:val="24"/>
+        </w:rPr>
+        <w:t>Geometry</w:t>
+      </w:r>
+      <w:r>
+        <w:rPr>
+          <w:sz w:val="24"/>
+          <w:szCs w:val="24"/>
+        </w:rPr>
+        <w:t>, as I force it to use the supported</w:t>
+      </w:r>
+      <w:r>
+        <w:rPr>
+          <w:sz w:val="24"/>
+          <w:szCs w:val="24"/>
+        </w:rPr>
+        <w:t xml:space="preserve"> </w:t>
+      </w:r>
+      <w:r>
+        <w:rPr>
+          <w:sz w:val="24"/>
+          <w:szCs w:val="24"/>
+        </w:rPr>
+        <w:t xml:space="preserve">MSAA from </w:t>
+      </w:r>
+      <w:r>
+        <w:rPr>
+          <w:b/>
+          <w:sz w:val="24"/>
+          <w:szCs w:val="24"/>
+        </w:rPr>
+        <w:tab/>
+      </w:r>
+      <w:r>
+        <w:rPr>
+          <w:sz w:val="24"/>
+          <w:szCs w:val="24"/>
+        </w:rPr>
+        <w:t>device</w:t>
+      </w:r>
+    </w:p>
+    <w:p>
+      <w:pPr>
+        <w:rPr>
+          <w:sz w:val="24"/>
+          <w:szCs w:val="24"/>
+        </w:rPr>
+      </w:pPr>
+      <w:r>
+        <w:rPr>
+          <w:b/>
+          <w:sz w:val="24"/>
+          <w:szCs w:val="24"/>
+        </w:rPr>
+        <w:t xml:space="preserve">Camera Position and aspect ratio are preserved when window is resized or toggled to </w:t>
+      </w:r>
+      <w:proofErr w:type="spellStart"/>
+      <w:r>
+        <w:rPr>
+          <w:b/>
+          <w:sz w:val="24"/>
+          <w:szCs w:val="24"/>
+        </w:rPr>
+        <w:t>fullscreen</w:t>
+      </w:r>
+      <w:proofErr w:type="spellEnd"/>
+      <w:r>
+        <w:rPr>
+          <w:b/>
+          <w:sz w:val="24"/>
+          <w:szCs w:val="24"/>
+        </w:rPr>
+        <w:t xml:space="preserve"> (2)</w:t>
+      </w:r>
+      <w:r>
+        <w:rPr>
+          <w:b/>
+          <w:sz w:val="24"/>
+          <w:szCs w:val="24"/>
+        </w:rPr>
+        <w:br/>
+      </w:r>
+      <w:r>
+        <w:rPr>
+          <w:b/>
+          <w:sz w:val="24"/>
+          <w:szCs w:val="24"/>
+        </w:rPr>
+        <w:tab/>
+      </w:r>
+      <w:r>
+        <w:rPr>
+          <w:sz w:val="24"/>
+          <w:szCs w:val="24"/>
+        </w:rPr>
+        <w:t>-</w:t>
+      </w:r>
+      <w:r>
+        <w:rPr>
+          <w:b/>
+          <w:sz w:val="24"/>
+          <w:szCs w:val="24"/>
+        </w:rPr>
+        <w:t xml:space="preserve"> </w:t>
+      </w:r>
+      <w:r>
+        <w:rPr>
+          <w:sz w:val="24"/>
+          <w:szCs w:val="24"/>
+        </w:rPr>
+        <w:t>Press F11 to turn on Fullscreen</w:t>
+      </w:r>
+    </w:p>
+    <w:p>
+      <w:pPr>
+        <w:rPr>
+          <w:sz w:val="24"/>
+          <w:szCs w:val="24"/>
+        </w:rPr>
+      </w:pPr>
+      <w:r>
+        <w:rPr>
+          <w:b/>
+          <w:sz w:val="24"/>
+          <w:szCs w:val="24"/>
+        </w:rPr>
+        <w:t>Manually Adjust Camera Zoom Level / Near- &amp; Far- Planes</w:t>
+      </w:r>
+      <w:r>
+        <w:rPr>
+          <w:b/>
+          <w:sz w:val="24"/>
+          <w:szCs w:val="24"/>
+        </w:rPr>
+        <w:t xml:space="preserve"> (1 + 1)</w:t>
+      </w:r>
+      <w:r>
+        <w:rPr>
+          <w:sz w:val="24"/>
+          <w:szCs w:val="24"/>
+        </w:rPr>
+        <w:br/>
+      </w:r>
+      <w:r>
+        <w:rPr>
+          <w:b/>
+          <w:sz w:val="24"/>
+          <w:szCs w:val="24"/>
+        </w:rPr>
+        <w:tab/>
+      </w:r>
+      <w:r>
+        <w:rPr>
+          <w:sz w:val="24"/>
+          <w:szCs w:val="24"/>
+        </w:rPr>
+        <w:t xml:space="preserve">- Shift + Z/X Toggles </w:t>
+      </w:r>
+      <w:proofErr w:type="spellStart"/>
+      <w:r>
+        <w:rPr>
+          <w:sz w:val="24"/>
+          <w:szCs w:val="24"/>
+        </w:rPr>
+        <w:t>Nearplane</w:t>
+      </w:r>
+      <w:proofErr w:type="spellEnd"/>
+      <w:r>
+        <w:rPr>
+          <w:sz w:val="24"/>
+          <w:szCs w:val="24"/>
+        </w:rPr>
+        <w:br/>
+      </w:r>
+      <w:r>
+        <w:rPr>
+          <w:sz w:val="24"/>
+          <w:szCs w:val="24"/>
+        </w:rPr>
+        <w:tab/>
+        <w:t xml:space="preserve">- Ctrl + Z/X Toggles </w:t>
+      </w:r>
+      <w:proofErr w:type="spellStart"/>
+      <w:r>
+        <w:rPr>
+          <w:sz w:val="24"/>
+          <w:szCs w:val="24"/>
+        </w:rPr>
+        <w:t>Farplane</w:t>
+      </w:r>
+      <w:proofErr w:type="spellEnd"/>
+      <w:r>
+        <w:rPr>
+          <w:sz w:val="24"/>
+          <w:szCs w:val="24"/>
+        </w:rPr>
+        <w:t>*</w:t>
+      </w:r>
+      <w:r>
+        <w:rPr>
+          <w:sz w:val="24"/>
+          <w:szCs w:val="24"/>
+        </w:rPr>
+        <w:br/>
+      </w:r>
+      <w:r>
+        <w:rPr>
+          <w:sz w:val="24"/>
+          <w:szCs w:val="24"/>
+        </w:rPr>
         <w:lastRenderedPageBreak/>
+        <w:tab/>
+        <w:t>- Alt + Z/X Toggles Camera Zoom</w:t>
+      </w:r>
+      <w:r>
+        <w:rPr>
+          <w:sz w:val="24"/>
+          <w:szCs w:val="24"/>
+        </w:rPr>
+        <w:br/>
+      </w:r>
+      <w:r>
+        <w:rPr>
+          <w:sz w:val="24"/>
+          <w:szCs w:val="24"/>
+        </w:rPr>
+        <w:tab/>
+        <w:t xml:space="preserve">* Toggle Infinite Perspective Off with F1 (Far </w:t>
+      </w:r>
+      <w:proofErr w:type="gramStart"/>
+      <w:r>
+        <w:rPr>
+          <w:sz w:val="24"/>
+          <w:szCs w:val="24"/>
+        </w:rPr>
+        <w:t>Plane !</w:t>
+      </w:r>
+      <w:proofErr w:type="gramEnd"/>
+      <w:r>
+        <w:rPr>
+          <w:sz w:val="24"/>
+          <w:szCs w:val="24"/>
+        </w:rPr>
+        <w:t>= Inf)</w:t>
+      </w:r>
+    </w:p>
+    <w:p>
+      <w:pPr>
+        <w:rPr>
+          <w:sz w:val="24"/>
+          <w:szCs w:val="24"/>
+        </w:rPr>
+      </w:pPr>
+      <w:r>
+        <w:rPr>
+          <w:b/>
+          <w:sz w:val="24"/>
+          <w:szCs w:val="24"/>
+        </w:rPr>
         <w:t>Camera Tracks moving object using Look-At/Turn-To Algorithm</w:t>
       </w:r>
       <w:r>

</xml_diff>